<commit_message>
Message sender project nearly done
</commit_message>
<xml_diff>
--- a/ikt_project/IKT05 - Osszefogalo/IKT05 - Osszefoglalo v2.docx
+++ b/ikt_project/IKT05 - Osszefogalo/IKT05 - Osszefoglalo v2.docx
@@ -110,6 +110,7 @@
         </w:rPr>
         <w:t xml:space="preserve"> üzenetek </w:t>
       </w:r>
+      <w:proofErr w:type="spellStart"/>
       <w:r>
         <w:rPr>
           <w:rFonts w:cstheme="minorHAnsi"/>
@@ -118,11 +119,24 @@
         </w:rPr>
         <w:t>json</w:t>
       </w:r>
-      <w:r>
-        <w:rPr>
-          <w:rFonts w:cstheme="minorHAnsi"/>
-        </w:rPr>
-        <w:t xml:space="preserve"> típu állományban kell eltárolni a minta szerint</w:t>
+      <w:proofErr w:type="spellEnd"/>
+      <w:r>
+        <w:rPr>
+          <w:rFonts w:cstheme="minorHAnsi"/>
+        </w:rPr>
+        <w:t xml:space="preserve"> típu</w:t>
+      </w:r>
+      <w:r>
+        <w:rPr>
+          <w:rFonts w:cstheme="minorHAnsi"/>
+        </w:rPr>
+        <w:t>sú</w:t>
+      </w:r>
+      <w:r>
+        <w:rPr>
+          <w:rFonts w:cstheme="minorHAnsi"/>
+        </w:rPr>
+        <w:t xml:space="preserve"> állományban kell eltárolni a minta szerint</w:t>
       </w:r>
       <w:r>
         <w:rPr>
@@ -206,7 +220,51 @@
           <w:szCs w:val="20"/>
         </w:rPr>
         <w:tab/>
-        <w:t>"system": "windows",</w:t>
+        <w:t>"</w:t>
+      </w:r>
+      <w:proofErr w:type="spellStart"/>
+      <w:r>
+        <w:rPr>
+          <w:rFonts w:cstheme="minorHAnsi"/>
+          <w:i/>
+          <w:iCs/>
+          <w:sz w:val="20"/>
+          <w:szCs w:val="20"/>
+        </w:rPr>
+        <w:t>system</w:t>
+      </w:r>
+      <w:proofErr w:type="spellEnd"/>
+      <w:r>
+        <w:rPr>
+          <w:rFonts w:cstheme="minorHAnsi"/>
+          <w:i/>
+          <w:iCs/>
+          <w:sz w:val="20"/>
+          <w:szCs w:val="20"/>
+        </w:rPr>
+        <w:t>": "</w:t>
+      </w:r>
+      <w:proofErr w:type="spellStart"/>
+      <w:r>
+        <w:rPr>
+          <w:rFonts w:cstheme="minorHAnsi"/>
+          <w:i/>
+          <w:iCs/>
+          <w:sz w:val="20"/>
+          <w:szCs w:val="20"/>
+        </w:rPr>
+        <w:t>windows</w:t>
+      </w:r>
+      <w:proofErr w:type="spellEnd"/>
+      <w:r>
+        <w:rPr>
+          <w:rFonts w:cstheme="minorHAnsi"/>
+          <w:i/>
+          <w:iCs/>
+          <w:sz w:val="20"/>
+          <w:szCs w:val="20"/>
+        </w:rPr>
+        <w:t>",</w:t>
       </w:r>
     </w:p>
     <w:p>
@@ -239,7 +297,51 @@
           <w:szCs w:val="20"/>
         </w:rPr>
         <w:tab/>
-        <w:t>"firstName": "Cally",</w:t>
+        <w:t>"</w:t>
+      </w:r>
+      <w:proofErr w:type="spellStart"/>
+      <w:r>
+        <w:rPr>
+          <w:rFonts w:cstheme="minorHAnsi"/>
+          <w:i/>
+          <w:iCs/>
+          <w:sz w:val="20"/>
+          <w:szCs w:val="20"/>
+        </w:rPr>
+        <w:t>firstName</w:t>
+      </w:r>
+      <w:proofErr w:type="spellEnd"/>
+      <w:r>
+        <w:rPr>
+          <w:rFonts w:cstheme="minorHAnsi"/>
+          <w:i/>
+          <w:iCs/>
+          <w:sz w:val="20"/>
+          <w:szCs w:val="20"/>
+        </w:rPr>
+        <w:t>": "</w:t>
+      </w:r>
+      <w:proofErr w:type="spellStart"/>
+      <w:r>
+        <w:rPr>
+          <w:rFonts w:cstheme="minorHAnsi"/>
+          <w:i/>
+          <w:iCs/>
+          <w:sz w:val="20"/>
+          <w:szCs w:val="20"/>
+        </w:rPr>
+        <w:t>Cally</w:t>
+      </w:r>
+      <w:proofErr w:type="spellEnd"/>
+      <w:r>
+        <w:rPr>
+          <w:rFonts w:cstheme="minorHAnsi"/>
+          <w:i/>
+          <w:iCs/>
+          <w:sz w:val="20"/>
+          <w:szCs w:val="20"/>
+        </w:rPr>
+        <w:t>",</w:t>
       </w:r>
     </w:p>
     <w:p>
@@ -272,7 +374,51 @@
           <w:szCs w:val="20"/>
         </w:rPr>
         <w:tab/>
-        <w:t>"lastName": "Sprowell",</w:t>
+        <w:t>"</w:t>
+      </w:r>
+      <w:proofErr w:type="spellStart"/>
+      <w:r>
+        <w:rPr>
+          <w:rFonts w:cstheme="minorHAnsi"/>
+          <w:i/>
+          <w:iCs/>
+          <w:sz w:val="20"/>
+          <w:szCs w:val="20"/>
+        </w:rPr>
+        <w:t>lastName</w:t>
+      </w:r>
+      <w:proofErr w:type="spellEnd"/>
+      <w:r>
+        <w:rPr>
+          <w:rFonts w:cstheme="minorHAnsi"/>
+          <w:i/>
+          <w:iCs/>
+          <w:sz w:val="20"/>
+          <w:szCs w:val="20"/>
+        </w:rPr>
+        <w:t>": "</w:t>
+      </w:r>
+      <w:proofErr w:type="spellStart"/>
+      <w:r>
+        <w:rPr>
+          <w:rFonts w:cstheme="minorHAnsi"/>
+          <w:i/>
+          <w:iCs/>
+          <w:sz w:val="20"/>
+          <w:szCs w:val="20"/>
+        </w:rPr>
+        <w:t>Sprowell</w:t>
+      </w:r>
+      <w:proofErr w:type="spellEnd"/>
+      <w:r>
+        <w:rPr>
+          <w:rFonts w:cstheme="minorHAnsi"/>
+          <w:i/>
+          <w:iCs/>
+          <w:sz w:val="20"/>
+          <w:szCs w:val="20"/>
+        </w:rPr>
+        <w:t>",</w:t>
       </w:r>
     </w:p>
     <w:p>
@@ -306,7 +452,29 @@
           <w:szCs w:val="20"/>
         </w:rPr>
         <w:tab/>
-        <w:t>"mobileNumber": "771-488-9158",</w:t>
+        <w:t>"</w:t>
+      </w:r>
+      <w:proofErr w:type="spellStart"/>
+      <w:r>
+        <w:rPr>
+          <w:rFonts w:cstheme="minorHAnsi"/>
+          <w:i/>
+          <w:iCs/>
+          <w:sz w:val="20"/>
+          <w:szCs w:val="20"/>
+        </w:rPr>
+        <w:t>mobileNumber</w:t>
+      </w:r>
+      <w:proofErr w:type="spellEnd"/>
+      <w:r>
+        <w:rPr>
+          <w:rFonts w:cstheme="minorHAnsi"/>
+          <w:i/>
+          <w:iCs/>
+          <w:sz w:val="20"/>
+          <w:szCs w:val="20"/>
+        </w:rPr>
+        <w:t>": "771-488-9158",</w:t>
       </w:r>
     </w:p>
     <w:p>
@@ -339,7 +507,601 @@
           <w:szCs w:val="20"/>
         </w:rPr>
         <w:tab/>
-        <w:t>"message": "Nunc rhoncus dui vel sem. Sed sagittis. Nam congue, risus semper porta volutpat, quam pede lobortis ligula, sit amet eleifend pede libero quis orci. Nullam molestie nibh in lectus. Pellentesque at nulla."</w:t>
+        <w:t>"</w:t>
+      </w:r>
+      <w:proofErr w:type="spellStart"/>
+      <w:r>
+        <w:rPr>
+          <w:rFonts w:cstheme="minorHAnsi"/>
+          <w:i/>
+          <w:iCs/>
+          <w:sz w:val="20"/>
+          <w:szCs w:val="20"/>
+        </w:rPr>
+        <w:t>message</w:t>
+      </w:r>
+      <w:proofErr w:type="spellEnd"/>
+      <w:r>
+        <w:rPr>
+          <w:rFonts w:cstheme="minorHAnsi"/>
+          <w:i/>
+          <w:iCs/>
+          <w:sz w:val="20"/>
+          <w:szCs w:val="20"/>
+        </w:rPr>
+        <w:t>": "</w:t>
+      </w:r>
+      <w:proofErr w:type="spellStart"/>
+      <w:r>
+        <w:rPr>
+          <w:rFonts w:cstheme="minorHAnsi"/>
+          <w:i/>
+          <w:iCs/>
+          <w:sz w:val="20"/>
+          <w:szCs w:val="20"/>
+        </w:rPr>
+        <w:t>Nunc</w:t>
+      </w:r>
+      <w:proofErr w:type="spellEnd"/>
+      <w:r>
+        <w:rPr>
+          <w:rFonts w:cstheme="minorHAnsi"/>
+          <w:i/>
+          <w:iCs/>
+          <w:sz w:val="20"/>
+          <w:szCs w:val="20"/>
+        </w:rPr>
+        <w:t xml:space="preserve"> </w:t>
+      </w:r>
+      <w:proofErr w:type="spellStart"/>
+      <w:r>
+        <w:rPr>
+          <w:rFonts w:cstheme="minorHAnsi"/>
+          <w:i/>
+          <w:iCs/>
+          <w:sz w:val="20"/>
+          <w:szCs w:val="20"/>
+        </w:rPr>
+        <w:t>rhoncus</w:t>
+      </w:r>
+      <w:proofErr w:type="spellEnd"/>
+      <w:r>
+        <w:rPr>
+          <w:rFonts w:cstheme="minorHAnsi"/>
+          <w:i/>
+          <w:iCs/>
+          <w:sz w:val="20"/>
+          <w:szCs w:val="20"/>
+        </w:rPr>
+        <w:t xml:space="preserve"> </w:t>
+      </w:r>
+      <w:proofErr w:type="spellStart"/>
+      <w:r>
+        <w:rPr>
+          <w:rFonts w:cstheme="minorHAnsi"/>
+          <w:i/>
+          <w:iCs/>
+          <w:sz w:val="20"/>
+          <w:szCs w:val="20"/>
+        </w:rPr>
+        <w:t>dui</w:t>
+      </w:r>
+      <w:proofErr w:type="spellEnd"/>
+      <w:r>
+        <w:rPr>
+          <w:rFonts w:cstheme="minorHAnsi"/>
+          <w:i/>
+          <w:iCs/>
+          <w:sz w:val="20"/>
+          <w:szCs w:val="20"/>
+        </w:rPr>
+        <w:t xml:space="preserve"> vel sem. </w:t>
+      </w:r>
+      <w:proofErr w:type="spellStart"/>
+      <w:r>
+        <w:rPr>
+          <w:rFonts w:cstheme="minorHAnsi"/>
+          <w:i/>
+          <w:iCs/>
+          <w:sz w:val="20"/>
+          <w:szCs w:val="20"/>
+        </w:rPr>
+        <w:t>Sed</w:t>
+      </w:r>
+      <w:proofErr w:type="spellEnd"/>
+      <w:r>
+        <w:rPr>
+          <w:rFonts w:cstheme="minorHAnsi"/>
+          <w:i/>
+          <w:iCs/>
+          <w:sz w:val="20"/>
+          <w:szCs w:val="20"/>
+        </w:rPr>
+        <w:t xml:space="preserve"> </w:t>
+      </w:r>
+      <w:proofErr w:type="spellStart"/>
+      <w:r>
+        <w:rPr>
+          <w:rFonts w:cstheme="minorHAnsi"/>
+          <w:i/>
+          <w:iCs/>
+          <w:sz w:val="20"/>
+          <w:szCs w:val="20"/>
+        </w:rPr>
+        <w:t>sagittis</w:t>
+      </w:r>
+      <w:proofErr w:type="spellEnd"/>
+      <w:r>
+        <w:rPr>
+          <w:rFonts w:cstheme="minorHAnsi"/>
+          <w:i/>
+          <w:iCs/>
+          <w:sz w:val="20"/>
+          <w:szCs w:val="20"/>
+        </w:rPr>
+        <w:t xml:space="preserve">. </w:t>
+      </w:r>
+      <w:proofErr w:type="spellStart"/>
+      <w:r>
+        <w:rPr>
+          <w:rFonts w:cstheme="minorHAnsi"/>
+          <w:i/>
+          <w:iCs/>
+          <w:sz w:val="20"/>
+          <w:szCs w:val="20"/>
+        </w:rPr>
+        <w:t>Nam</w:t>
+      </w:r>
+      <w:proofErr w:type="spellEnd"/>
+      <w:r>
+        <w:rPr>
+          <w:rFonts w:cstheme="minorHAnsi"/>
+          <w:i/>
+          <w:iCs/>
+          <w:sz w:val="20"/>
+          <w:szCs w:val="20"/>
+        </w:rPr>
+        <w:t xml:space="preserve"> </w:t>
+      </w:r>
+      <w:proofErr w:type="spellStart"/>
+      <w:r>
+        <w:rPr>
+          <w:rFonts w:cstheme="minorHAnsi"/>
+          <w:i/>
+          <w:iCs/>
+          <w:sz w:val="20"/>
+          <w:szCs w:val="20"/>
+        </w:rPr>
+        <w:t>congue</w:t>
+      </w:r>
+      <w:proofErr w:type="spellEnd"/>
+      <w:r>
+        <w:rPr>
+          <w:rFonts w:cstheme="minorHAnsi"/>
+          <w:i/>
+          <w:iCs/>
+          <w:sz w:val="20"/>
+          <w:szCs w:val="20"/>
+        </w:rPr>
+        <w:t xml:space="preserve">, </w:t>
+      </w:r>
+      <w:proofErr w:type="spellStart"/>
+      <w:r>
+        <w:rPr>
+          <w:rFonts w:cstheme="minorHAnsi"/>
+          <w:i/>
+          <w:iCs/>
+          <w:sz w:val="20"/>
+          <w:szCs w:val="20"/>
+        </w:rPr>
+        <w:t>risus</w:t>
+      </w:r>
+      <w:proofErr w:type="spellEnd"/>
+      <w:r>
+        <w:rPr>
+          <w:rFonts w:cstheme="minorHAnsi"/>
+          <w:i/>
+          <w:iCs/>
+          <w:sz w:val="20"/>
+          <w:szCs w:val="20"/>
+        </w:rPr>
+        <w:t xml:space="preserve"> </w:t>
+      </w:r>
+      <w:proofErr w:type="spellStart"/>
+      <w:r>
+        <w:rPr>
+          <w:rFonts w:cstheme="minorHAnsi"/>
+          <w:i/>
+          <w:iCs/>
+          <w:sz w:val="20"/>
+          <w:szCs w:val="20"/>
+        </w:rPr>
+        <w:t>semper</w:t>
+      </w:r>
+      <w:proofErr w:type="spellEnd"/>
+      <w:r>
+        <w:rPr>
+          <w:rFonts w:cstheme="minorHAnsi"/>
+          <w:i/>
+          <w:iCs/>
+          <w:sz w:val="20"/>
+          <w:szCs w:val="20"/>
+        </w:rPr>
+        <w:t xml:space="preserve"> porta </w:t>
+      </w:r>
+      <w:proofErr w:type="spellStart"/>
+      <w:r>
+        <w:rPr>
+          <w:rFonts w:cstheme="minorHAnsi"/>
+          <w:i/>
+          <w:iCs/>
+          <w:sz w:val="20"/>
+          <w:szCs w:val="20"/>
+        </w:rPr>
+        <w:t>volutpat</w:t>
+      </w:r>
+      <w:proofErr w:type="spellEnd"/>
+      <w:r>
+        <w:rPr>
+          <w:rFonts w:cstheme="minorHAnsi"/>
+          <w:i/>
+          <w:iCs/>
+          <w:sz w:val="20"/>
+          <w:szCs w:val="20"/>
+        </w:rPr>
+        <w:t xml:space="preserve">, </w:t>
+      </w:r>
+      <w:proofErr w:type="spellStart"/>
+      <w:r>
+        <w:rPr>
+          <w:rFonts w:cstheme="minorHAnsi"/>
+          <w:i/>
+          <w:iCs/>
+          <w:sz w:val="20"/>
+          <w:szCs w:val="20"/>
+        </w:rPr>
+        <w:t>quam</w:t>
+      </w:r>
+      <w:proofErr w:type="spellEnd"/>
+      <w:r>
+        <w:rPr>
+          <w:rFonts w:cstheme="minorHAnsi"/>
+          <w:i/>
+          <w:iCs/>
+          <w:sz w:val="20"/>
+          <w:szCs w:val="20"/>
+        </w:rPr>
+        <w:t xml:space="preserve"> </w:t>
+      </w:r>
+      <w:proofErr w:type="spellStart"/>
+      <w:r>
+        <w:rPr>
+          <w:rFonts w:cstheme="minorHAnsi"/>
+          <w:i/>
+          <w:iCs/>
+          <w:sz w:val="20"/>
+          <w:szCs w:val="20"/>
+        </w:rPr>
+        <w:t>pede</w:t>
+      </w:r>
+      <w:proofErr w:type="spellEnd"/>
+      <w:r>
+        <w:rPr>
+          <w:rFonts w:cstheme="minorHAnsi"/>
+          <w:i/>
+          <w:iCs/>
+          <w:sz w:val="20"/>
+          <w:szCs w:val="20"/>
+        </w:rPr>
+        <w:t xml:space="preserve"> </w:t>
+      </w:r>
+      <w:proofErr w:type="spellStart"/>
+      <w:r>
+        <w:rPr>
+          <w:rFonts w:cstheme="minorHAnsi"/>
+          <w:i/>
+          <w:iCs/>
+          <w:sz w:val="20"/>
+          <w:szCs w:val="20"/>
+        </w:rPr>
+        <w:t>lobortis</w:t>
+      </w:r>
+      <w:proofErr w:type="spellEnd"/>
+      <w:r>
+        <w:rPr>
+          <w:rFonts w:cstheme="minorHAnsi"/>
+          <w:i/>
+          <w:iCs/>
+          <w:sz w:val="20"/>
+          <w:szCs w:val="20"/>
+        </w:rPr>
+        <w:t xml:space="preserve"> </w:t>
+      </w:r>
+      <w:proofErr w:type="spellStart"/>
+      <w:r>
+        <w:rPr>
+          <w:rFonts w:cstheme="minorHAnsi"/>
+          <w:i/>
+          <w:iCs/>
+          <w:sz w:val="20"/>
+          <w:szCs w:val="20"/>
+        </w:rPr>
+        <w:t>ligula</w:t>
+      </w:r>
+      <w:proofErr w:type="spellEnd"/>
+      <w:r>
+        <w:rPr>
+          <w:rFonts w:cstheme="minorHAnsi"/>
+          <w:i/>
+          <w:iCs/>
+          <w:sz w:val="20"/>
+          <w:szCs w:val="20"/>
+        </w:rPr>
+        <w:t xml:space="preserve">, </w:t>
+      </w:r>
+      <w:proofErr w:type="spellStart"/>
+      <w:r>
+        <w:rPr>
+          <w:rFonts w:cstheme="minorHAnsi"/>
+          <w:i/>
+          <w:iCs/>
+          <w:sz w:val="20"/>
+          <w:szCs w:val="20"/>
+        </w:rPr>
+        <w:t>sit</w:t>
+      </w:r>
+      <w:proofErr w:type="spellEnd"/>
+      <w:r>
+        <w:rPr>
+          <w:rFonts w:cstheme="minorHAnsi"/>
+          <w:i/>
+          <w:iCs/>
+          <w:sz w:val="20"/>
+          <w:szCs w:val="20"/>
+        </w:rPr>
+        <w:t xml:space="preserve"> </w:t>
+      </w:r>
+      <w:proofErr w:type="spellStart"/>
+      <w:r>
+        <w:rPr>
+          <w:rFonts w:cstheme="minorHAnsi"/>
+          <w:i/>
+          <w:iCs/>
+          <w:sz w:val="20"/>
+          <w:szCs w:val="20"/>
+        </w:rPr>
+        <w:t>amet</w:t>
+      </w:r>
+      <w:proofErr w:type="spellEnd"/>
+      <w:r>
+        <w:rPr>
+          <w:rFonts w:cstheme="minorHAnsi"/>
+          <w:i/>
+          <w:iCs/>
+          <w:sz w:val="20"/>
+          <w:szCs w:val="20"/>
+        </w:rPr>
+        <w:t xml:space="preserve"> </w:t>
+      </w:r>
+      <w:proofErr w:type="spellStart"/>
+      <w:r>
+        <w:rPr>
+          <w:rFonts w:cstheme="minorHAnsi"/>
+          <w:i/>
+          <w:iCs/>
+          <w:sz w:val="20"/>
+          <w:szCs w:val="20"/>
+        </w:rPr>
+        <w:t>eleifend</w:t>
+      </w:r>
+      <w:proofErr w:type="spellEnd"/>
+      <w:r>
+        <w:rPr>
+          <w:rFonts w:cstheme="minorHAnsi"/>
+          <w:i/>
+          <w:iCs/>
+          <w:sz w:val="20"/>
+          <w:szCs w:val="20"/>
+        </w:rPr>
+        <w:t xml:space="preserve"> </w:t>
+      </w:r>
+      <w:proofErr w:type="spellStart"/>
+      <w:r>
+        <w:rPr>
+          <w:rFonts w:cstheme="minorHAnsi"/>
+          <w:i/>
+          <w:iCs/>
+          <w:sz w:val="20"/>
+          <w:szCs w:val="20"/>
+        </w:rPr>
+        <w:t>pede</w:t>
+      </w:r>
+      <w:proofErr w:type="spellEnd"/>
+      <w:r>
+        <w:rPr>
+          <w:rFonts w:cstheme="minorHAnsi"/>
+          <w:i/>
+          <w:iCs/>
+          <w:sz w:val="20"/>
+          <w:szCs w:val="20"/>
+        </w:rPr>
+        <w:t xml:space="preserve"> </w:t>
+      </w:r>
+      <w:proofErr w:type="spellStart"/>
+      <w:r>
+        <w:rPr>
+          <w:rFonts w:cstheme="minorHAnsi"/>
+          <w:i/>
+          <w:iCs/>
+          <w:sz w:val="20"/>
+          <w:szCs w:val="20"/>
+        </w:rPr>
+        <w:t>libero</w:t>
+      </w:r>
+      <w:proofErr w:type="spellEnd"/>
+      <w:r>
+        <w:rPr>
+          <w:rFonts w:cstheme="minorHAnsi"/>
+          <w:i/>
+          <w:iCs/>
+          <w:sz w:val="20"/>
+          <w:szCs w:val="20"/>
+        </w:rPr>
+        <w:t xml:space="preserve"> </w:t>
+      </w:r>
+      <w:proofErr w:type="spellStart"/>
+      <w:r>
+        <w:rPr>
+          <w:rFonts w:cstheme="minorHAnsi"/>
+          <w:i/>
+          <w:iCs/>
+          <w:sz w:val="20"/>
+          <w:szCs w:val="20"/>
+        </w:rPr>
+        <w:t>quis</w:t>
+      </w:r>
+      <w:proofErr w:type="spellEnd"/>
+      <w:r>
+        <w:rPr>
+          <w:rFonts w:cstheme="minorHAnsi"/>
+          <w:i/>
+          <w:iCs/>
+          <w:sz w:val="20"/>
+          <w:szCs w:val="20"/>
+        </w:rPr>
+        <w:t xml:space="preserve"> </w:t>
+      </w:r>
+      <w:proofErr w:type="spellStart"/>
+      <w:r>
+        <w:rPr>
+          <w:rFonts w:cstheme="minorHAnsi"/>
+          <w:i/>
+          <w:iCs/>
+          <w:sz w:val="20"/>
+          <w:szCs w:val="20"/>
+        </w:rPr>
+        <w:t>orci</w:t>
+      </w:r>
+      <w:proofErr w:type="spellEnd"/>
+      <w:r>
+        <w:rPr>
+          <w:rFonts w:cstheme="minorHAnsi"/>
+          <w:i/>
+          <w:iCs/>
+          <w:sz w:val="20"/>
+          <w:szCs w:val="20"/>
+        </w:rPr>
+        <w:t xml:space="preserve">. Nullam </w:t>
+      </w:r>
+      <w:proofErr w:type="spellStart"/>
+      <w:r>
+        <w:rPr>
+          <w:rFonts w:cstheme="minorHAnsi"/>
+          <w:i/>
+          <w:iCs/>
+          <w:sz w:val="20"/>
+          <w:szCs w:val="20"/>
+        </w:rPr>
+        <w:t>molestie</w:t>
+      </w:r>
+      <w:proofErr w:type="spellEnd"/>
+      <w:r>
+        <w:rPr>
+          <w:rFonts w:cstheme="minorHAnsi"/>
+          <w:i/>
+          <w:iCs/>
+          <w:sz w:val="20"/>
+          <w:szCs w:val="20"/>
+        </w:rPr>
+        <w:t xml:space="preserve"> </w:t>
+      </w:r>
+      <w:proofErr w:type="spellStart"/>
+      <w:r>
+        <w:rPr>
+          <w:rFonts w:cstheme="minorHAnsi"/>
+          <w:i/>
+          <w:iCs/>
+          <w:sz w:val="20"/>
+          <w:szCs w:val="20"/>
+        </w:rPr>
+        <w:t>nibh</w:t>
+      </w:r>
+      <w:proofErr w:type="spellEnd"/>
+      <w:r>
+        <w:rPr>
+          <w:rFonts w:cstheme="minorHAnsi"/>
+          <w:i/>
+          <w:iCs/>
+          <w:sz w:val="20"/>
+          <w:szCs w:val="20"/>
+        </w:rPr>
+        <w:t xml:space="preserve"> in </w:t>
+      </w:r>
+      <w:proofErr w:type="spellStart"/>
+      <w:r>
+        <w:rPr>
+          <w:rFonts w:cstheme="minorHAnsi"/>
+          <w:i/>
+          <w:iCs/>
+          <w:sz w:val="20"/>
+          <w:szCs w:val="20"/>
+        </w:rPr>
+        <w:t>lectus</w:t>
+      </w:r>
+      <w:proofErr w:type="spellEnd"/>
+      <w:r>
+        <w:rPr>
+          <w:rFonts w:cstheme="minorHAnsi"/>
+          <w:i/>
+          <w:iCs/>
+          <w:sz w:val="20"/>
+          <w:szCs w:val="20"/>
+        </w:rPr>
+        <w:t xml:space="preserve">. </w:t>
+      </w:r>
+      <w:proofErr w:type="spellStart"/>
+      <w:r>
+        <w:rPr>
+          <w:rFonts w:cstheme="minorHAnsi"/>
+          <w:i/>
+          <w:iCs/>
+          <w:sz w:val="20"/>
+          <w:szCs w:val="20"/>
+        </w:rPr>
+        <w:t>Pellentesque</w:t>
+      </w:r>
+      <w:proofErr w:type="spellEnd"/>
+      <w:r>
+        <w:rPr>
+          <w:rFonts w:cstheme="minorHAnsi"/>
+          <w:i/>
+          <w:iCs/>
+          <w:sz w:val="20"/>
+          <w:szCs w:val="20"/>
+        </w:rPr>
+        <w:t xml:space="preserve"> </w:t>
+      </w:r>
+      <w:proofErr w:type="spellStart"/>
+      <w:r>
+        <w:rPr>
+          <w:rFonts w:cstheme="minorHAnsi"/>
+          <w:i/>
+          <w:iCs/>
+          <w:sz w:val="20"/>
+          <w:szCs w:val="20"/>
+        </w:rPr>
+        <w:t>at</w:t>
+      </w:r>
+      <w:proofErr w:type="spellEnd"/>
+      <w:r>
+        <w:rPr>
+          <w:rFonts w:cstheme="minorHAnsi"/>
+          <w:i/>
+          <w:iCs/>
+          <w:sz w:val="20"/>
+          <w:szCs w:val="20"/>
+        </w:rPr>
+        <w:t xml:space="preserve"> nulla."</w:t>
       </w:r>
     </w:p>
     <w:p>
@@ -418,7 +1180,51 @@
           <w:szCs w:val="20"/>
         </w:rPr>
         <w:tab/>
-        <w:t>"system": "ios",</w:t>
+        <w:t>"</w:t>
+      </w:r>
+      <w:proofErr w:type="spellStart"/>
+      <w:r>
+        <w:rPr>
+          <w:rFonts w:cstheme="minorHAnsi"/>
+          <w:i/>
+          <w:iCs/>
+          <w:sz w:val="20"/>
+          <w:szCs w:val="20"/>
+        </w:rPr>
+        <w:t>system</w:t>
+      </w:r>
+      <w:proofErr w:type="spellEnd"/>
+      <w:r>
+        <w:rPr>
+          <w:rFonts w:cstheme="minorHAnsi"/>
+          <w:i/>
+          <w:iCs/>
+          <w:sz w:val="20"/>
+          <w:szCs w:val="20"/>
+        </w:rPr>
+        <w:t>": "</w:t>
+      </w:r>
+      <w:proofErr w:type="spellStart"/>
+      <w:r>
+        <w:rPr>
+          <w:rFonts w:cstheme="minorHAnsi"/>
+          <w:i/>
+          <w:iCs/>
+          <w:sz w:val="20"/>
+          <w:szCs w:val="20"/>
+        </w:rPr>
+        <w:t>ios</w:t>
+      </w:r>
+      <w:proofErr w:type="spellEnd"/>
+      <w:r>
+        <w:rPr>
+          <w:rFonts w:cstheme="minorHAnsi"/>
+          <w:i/>
+          <w:iCs/>
+          <w:sz w:val="20"/>
+          <w:szCs w:val="20"/>
+        </w:rPr>
+        <w:t>",</w:t>
       </w:r>
     </w:p>
     <w:p>
@@ -451,7 +1257,51 @@
           <w:szCs w:val="20"/>
         </w:rPr>
         <w:tab/>
-        <w:t>"firstName": "Ingaberg",</w:t>
+        <w:t>"</w:t>
+      </w:r>
+      <w:proofErr w:type="spellStart"/>
+      <w:r>
+        <w:rPr>
+          <w:rFonts w:cstheme="minorHAnsi"/>
+          <w:i/>
+          <w:iCs/>
+          <w:sz w:val="20"/>
+          <w:szCs w:val="20"/>
+        </w:rPr>
+        <w:t>firstName</w:t>
+      </w:r>
+      <w:proofErr w:type="spellEnd"/>
+      <w:r>
+        <w:rPr>
+          <w:rFonts w:cstheme="minorHAnsi"/>
+          <w:i/>
+          <w:iCs/>
+          <w:sz w:val="20"/>
+          <w:szCs w:val="20"/>
+        </w:rPr>
+        <w:t>": "</w:t>
+      </w:r>
+      <w:proofErr w:type="spellStart"/>
+      <w:r>
+        <w:rPr>
+          <w:rFonts w:cstheme="minorHAnsi"/>
+          <w:i/>
+          <w:iCs/>
+          <w:sz w:val="20"/>
+          <w:szCs w:val="20"/>
+        </w:rPr>
+        <w:t>Ingaberg</w:t>
+      </w:r>
+      <w:proofErr w:type="spellEnd"/>
+      <w:r>
+        <w:rPr>
+          <w:rFonts w:cstheme="minorHAnsi"/>
+          <w:i/>
+          <w:iCs/>
+          <w:sz w:val="20"/>
+          <w:szCs w:val="20"/>
+        </w:rPr>
+        <w:t>",</w:t>
       </w:r>
     </w:p>
     <w:p>
@@ -484,7 +1334,51 @@
           <w:szCs w:val="20"/>
         </w:rPr>
         <w:tab/>
-        <w:t>"lastName": "Beasleigh",</w:t>
+        <w:t>"</w:t>
+      </w:r>
+      <w:proofErr w:type="spellStart"/>
+      <w:r>
+        <w:rPr>
+          <w:rFonts w:cstheme="minorHAnsi"/>
+          <w:i/>
+          <w:iCs/>
+          <w:sz w:val="20"/>
+          <w:szCs w:val="20"/>
+        </w:rPr>
+        <w:t>lastName</w:t>
+      </w:r>
+      <w:proofErr w:type="spellEnd"/>
+      <w:r>
+        <w:rPr>
+          <w:rFonts w:cstheme="minorHAnsi"/>
+          <w:i/>
+          <w:iCs/>
+          <w:sz w:val="20"/>
+          <w:szCs w:val="20"/>
+        </w:rPr>
+        <w:t>": "</w:t>
+      </w:r>
+      <w:proofErr w:type="spellStart"/>
+      <w:r>
+        <w:rPr>
+          <w:rFonts w:cstheme="minorHAnsi"/>
+          <w:i/>
+          <w:iCs/>
+          <w:sz w:val="20"/>
+          <w:szCs w:val="20"/>
+        </w:rPr>
+        <w:t>Beasleigh</w:t>
+      </w:r>
+      <w:proofErr w:type="spellEnd"/>
+      <w:r>
+        <w:rPr>
+          <w:rFonts w:cstheme="minorHAnsi"/>
+          <w:i/>
+          <w:iCs/>
+          <w:sz w:val="20"/>
+          <w:szCs w:val="20"/>
+        </w:rPr>
+        <w:t>",</w:t>
       </w:r>
     </w:p>
     <w:p>
@@ -517,7 +1411,29 @@
           <w:szCs w:val="20"/>
         </w:rPr>
         <w:tab/>
-        <w:t>"mobileNumber": "935-876-5089",</w:t>
+        <w:t>"</w:t>
+      </w:r>
+      <w:proofErr w:type="spellStart"/>
+      <w:r>
+        <w:rPr>
+          <w:rFonts w:cstheme="minorHAnsi"/>
+          <w:i/>
+          <w:iCs/>
+          <w:sz w:val="20"/>
+          <w:szCs w:val="20"/>
+        </w:rPr>
+        <w:t>mobileNumber</w:t>
+      </w:r>
+      <w:proofErr w:type="spellEnd"/>
+      <w:r>
+        <w:rPr>
+          <w:rFonts w:cstheme="minorHAnsi"/>
+          <w:i/>
+          <w:iCs/>
+          <w:sz w:val="20"/>
+          <w:szCs w:val="20"/>
+        </w:rPr>
+        <w:t>": "935-876-5089",</w:t>
       </w:r>
     </w:p>
     <w:p>
@@ -550,7 +1466,535 @@
           <w:szCs w:val="20"/>
         </w:rPr>
         <w:tab/>
-        <w:t>"message": "Nulla mollis molestie lorem. Quisque ut erat. Curabitur gravida nisi at nibh. In hac habitasse platea dictumst. Aliquam augue quam, sollicitudin vitae, consectetuer eget, rutrum at, lorem."</w:t>
+        <w:t>"</w:t>
+      </w:r>
+      <w:proofErr w:type="spellStart"/>
+      <w:r>
+        <w:rPr>
+          <w:rFonts w:cstheme="minorHAnsi"/>
+          <w:i/>
+          <w:iCs/>
+          <w:sz w:val="20"/>
+          <w:szCs w:val="20"/>
+        </w:rPr>
+        <w:t>message</w:t>
+      </w:r>
+      <w:proofErr w:type="spellEnd"/>
+      <w:r>
+        <w:rPr>
+          <w:rFonts w:cstheme="minorHAnsi"/>
+          <w:i/>
+          <w:iCs/>
+          <w:sz w:val="20"/>
+          <w:szCs w:val="20"/>
+        </w:rPr>
+        <w:t xml:space="preserve">": "Nulla </w:t>
+      </w:r>
+      <w:proofErr w:type="spellStart"/>
+      <w:r>
+        <w:rPr>
+          <w:rFonts w:cstheme="minorHAnsi"/>
+          <w:i/>
+          <w:iCs/>
+          <w:sz w:val="20"/>
+          <w:szCs w:val="20"/>
+        </w:rPr>
+        <w:t>mollis</w:t>
+      </w:r>
+      <w:proofErr w:type="spellEnd"/>
+      <w:r>
+        <w:rPr>
+          <w:rFonts w:cstheme="minorHAnsi"/>
+          <w:i/>
+          <w:iCs/>
+          <w:sz w:val="20"/>
+          <w:szCs w:val="20"/>
+        </w:rPr>
+        <w:t xml:space="preserve"> </w:t>
+      </w:r>
+      <w:proofErr w:type="spellStart"/>
+      <w:r>
+        <w:rPr>
+          <w:rFonts w:cstheme="minorHAnsi"/>
+          <w:i/>
+          <w:iCs/>
+          <w:sz w:val="20"/>
+          <w:szCs w:val="20"/>
+        </w:rPr>
+        <w:t>molestie</w:t>
+      </w:r>
+      <w:proofErr w:type="spellEnd"/>
+      <w:r>
+        <w:rPr>
+          <w:rFonts w:cstheme="minorHAnsi"/>
+          <w:i/>
+          <w:iCs/>
+          <w:sz w:val="20"/>
+          <w:szCs w:val="20"/>
+        </w:rPr>
+        <w:t xml:space="preserve"> </w:t>
+      </w:r>
+      <w:proofErr w:type="spellStart"/>
+      <w:r>
+        <w:rPr>
+          <w:rFonts w:cstheme="minorHAnsi"/>
+          <w:i/>
+          <w:iCs/>
+          <w:sz w:val="20"/>
+          <w:szCs w:val="20"/>
+        </w:rPr>
+        <w:t>lorem</w:t>
+      </w:r>
+      <w:proofErr w:type="spellEnd"/>
+      <w:r>
+        <w:rPr>
+          <w:rFonts w:cstheme="minorHAnsi"/>
+          <w:i/>
+          <w:iCs/>
+          <w:sz w:val="20"/>
+          <w:szCs w:val="20"/>
+        </w:rPr>
+        <w:t xml:space="preserve">. </w:t>
+      </w:r>
+      <w:proofErr w:type="spellStart"/>
+      <w:r>
+        <w:rPr>
+          <w:rFonts w:cstheme="minorHAnsi"/>
+          <w:i/>
+          <w:iCs/>
+          <w:sz w:val="20"/>
+          <w:szCs w:val="20"/>
+        </w:rPr>
+        <w:t>Quisque</w:t>
+      </w:r>
+      <w:proofErr w:type="spellEnd"/>
+      <w:r>
+        <w:rPr>
+          <w:rFonts w:cstheme="minorHAnsi"/>
+          <w:i/>
+          <w:iCs/>
+          <w:sz w:val="20"/>
+          <w:szCs w:val="20"/>
+        </w:rPr>
+        <w:t xml:space="preserve"> </w:t>
+      </w:r>
+      <w:proofErr w:type="spellStart"/>
+      <w:r>
+        <w:rPr>
+          <w:rFonts w:cstheme="minorHAnsi"/>
+          <w:i/>
+          <w:iCs/>
+          <w:sz w:val="20"/>
+          <w:szCs w:val="20"/>
+        </w:rPr>
+        <w:t>ut</w:t>
+      </w:r>
+      <w:proofErr w:type="spellEnd"/>
+      <w:r>
+        <w:rPr>
+          <w:rFonts w:cstheme="minorHAnsi"/>
+          <w:i/>
+          <w:iCs/>
+          <w:sz w:val="20"/>
+          <w:szCs w:val="20"/>
+        </w:rPr>
+        <w:t xml:space="preserve"> </w:t>
+      </w:r>
+      <w:proofErr w:type="spellStart"/>
+      <w:r>
+        <w:rPr>
+          <w:rFonts w:cstheme="minorHAnsi"/>
+          <w:i/>
+          <w:iCs/>
+          <w:sz w:val="20"/>
+          <w:szCs w:val="20"/>
+        </w:rPr>
+        <w:t>erat</w:t>
+      </w:r>
+      <w:proofErr w:type="spellEnd"/>
+      <w:r>
+        <w:rPr>
+          <w:rFonts w:cstheme="minorHAnsi"/>
+          <w:i/>
+          <w:iCs/>
+          <w:sz w:val="20"/>
+          <w:szCs w:val="20"/>
+        </w:rPr>
+        <w:t xml:space="preserve">. </w:t>
+      </w:r>
+      <w:proofErr w:type="spellStart"/>
+      <w:r>
+        <w:rPr>
+          <w:rFonts w:cstheme="minorHAnsi"/>
+          <w:i/>
+          <w:iCs/>
+          <w:sz w:val="20"/>
+          <w:szCs w:val="20"/>
+        </w:rPr>
+        <w:t>Curabitur</w:t>
+      </w:r>
+      <w:proofErr w:type="spellEnd"/>
+      <w:r>
+        <w:rPr>
+          <w:rFonts w:cstheme="minorHAnsi"/>
+          <w:i/>
+          <w:iCs/>
+          <w:sz w:val="20"/>
+          <w:szCs w:val="20"/>
+        </w:rPr>
+        <w:t xml:space="preserve"> </w:t>
+      </w:r>
+      <w:proofErr w:type="spellStart"/>
+      <w:r>
+        <w:rPr>
+          <w:rFonts w:cstheme="minorHAnsi"/>
+          <w:i/>
+          <w:iCs/>
+          <w:sz w:val="20"/>
+          <w:szCs w:val="20"/>
+        </w:rPr>
+        <w:t>gravida</w:t>
+      </w:r>
+      <w:proofErr w:type="spellEnd"/>
+      <w:r>
+        <w:rPr>
+          <w:rFonts w:cstheme="minorHAnsi"/>
+          <w:i/>
+          <w:iCs/>
+          <w:sz w:val="20"/>
+          <w:szCs w:val="20"/>
+        </w:rPr>
+        <w:t xml:space="preserve"> </w:t>
+      </w:r>
+      <w:proofErr w:type="spellStart"/>
+      <w:r>
+        <w:rPr>
+          <w:rFonts w:cstheme="minorHAnsi"/>
+          <w:i/>
+          <w:iCs/>
+          <w:sz w:val="20"/>
+          <w:szCs w:val="20"/>
+        </w:rPr>
+        <w:t>nisi</w:t>
+      </w:r>
+      <w:proofErr w:type="spellEnd"/>
+      <w:r>
+        <w:rPr>
+          <w:rFonts w:cstheme="minorHAnsi"/>
+          <w:i/>
+          <w:iCs/>
+          <w:sz w:val="20"/>
+          <w:szCs w:val="20"/>
+        </w:rPr>
+        <w:t xml:space="preserve"> </w:t>
+      </w:r>
+      <w:proofErr w:type="spellStart"/>
+      <w:r>
+        <w:rPr>
+          <w:rFonts w:cstheme="minorHAnsi"/>
+          <w:i/>
+          <w:iCs/>
+          <w:sz w:val="20"/>
+          <w:szCs w:val="20"/>
+        </w:rPr>
+        <w:t>at</w:t>
+      </w:r>
+      <w:proofErr w:type="spellEnd"/>
+      <w:r>
+        <w:rPr>
+          <w:rFonts w:cstheme="minorHAnsi"/>
+          <w:i/>
+          <w:iCs/>
+          <w:sz w:val="20"/>
+          <w:szCs w:val="20"/>
+        </w:rPr>
+        <w:t xml:space="preserve"> </w:t>
+      </w:r>
+      <w:proofErr w:type="spellStart"/>
+      <w:r>
+        <w:rPr>
+          <w:rFonts w:cstheme="minorHAnsi"/>
+          <w:i/>
+          <w:iCs/>
+          <w:sz w:val="20"/>
+          <w:szCs w:val="20"/>
+        </w:rPr>
+        <w:t>nibh</w:t>
+      </w:r>
+      <w:proofErr w:type="spellEnd"/>
+      <w:r>
+        <w:rPr>
+          <w:rFonts w:cstheme="minorHAnsi"/>
+          <w:i/>
+          <w:iCs/>
+          <w:sz w:val="20"/>
+          <w:szCs w:val="20"/>
+        </w:rPr>
+        <w:t xml:space="preserve">. In </w:t>
+      </w:r>
+      <w:proofErr w:type="spellStart"/>
+      <w:r>
+        <w:rPr>
+          <w:rFonts w:cstheme="minorHAnsi"/>
+          <w:i/>
+          <w:iCs/>
+          <w:sz w:val="20"/>
+          <w:szCs w:val="20"/>
+        </w:rPr>
+        <w:t>hac</w:t>
+      </w:r>
+      <w:proofErr w:type="spellEnd"/>
+      <w:r>
+        <w:rPr>
+          <w:rFonts w:cstheme="minorHAnsi"/>
+          <w:i/>
+          <w:iCs/>
+          <w:sz w:val="20"/>
+          <w:szCs w:val="20"/>
+        </w:rPr>
+        <w:t xml:space="preserve"> </w:t>
+      </w:r>
+      <w:proofErr w:type="spellStart"/>
+      <w:r>
+        <w:rPr>
+          <w:rFonts w:cstheme="minorHAnsi"/>
+          <w:i/>
+          <w:iCs/>
+          <w:sz w:val="20"/>
+          <w:szCs w:val="20"/>
+        </w:rPr>
+        <w:t>habitasse</w:t>
+      </w:r>
+      <w:proofErr w:type="spellEnd"/>
+      <w:r>
+        <w:rPr>
+          <w:rFonts w:cstheme="minorHAnsi"/>
+          <w:i/>
+          <w:iCs/>
+          <w:sz w:val="20"/>
+          <w:szCs w:val="20"/>
+        </w:rPr>
+        <w:t xml:space="preserve"> </w:t>
+      </w:r>
+      <w:proofErr w:type="spellStart"/>
+      <w:r>
+        <w:rPr>
+          <w:rFonts w:cstheme="minorHAnsi"/>
+          <w:i/>
+          <w:iCs/>
+          <w:sz w:val="20"/>
+          <w:szCs w:val="20"/>
+        </w:rPr>
+        <w:t>platea</w:t>
+      </w:r>
+      <w:proofErr w:type="spellEnd"/>
+      <w:r>
+        <w:rPr>
+          <w:rFonts w:cstheme="minorHAnsi"/>
+          <w:i/>
+          <w:iCs/>
+          <w:sz w:val="20"/>
+          <w:szCs w:val="20"/>
+        </w:rPr>
+        <w:t xml:space="preserve"> </w:t>
+      </w:r>
+      <w:proofErr w:type="spellStart"/>
+      <w:r>
+        <w:rPr>
+          <w:rFonts w:cstheme="minorHAnsi"/>
+          <w:i/>
+          <w:iCs/>
+          <w:sz w:val="20"/>
+          <w:szCs w:val="20"/>
+        </w:rPr>
+        <w:t>dictumst</w:t>
+      </w:r>
+      <w:proofErr w:type="spellEnd"/>
+      <w:r>
+        <w:rPr>
+          <w:rFonts w:cstheme="minorHAnsi"/>
+          <w:i/>
+          <w:iCs/>
+          <w:sz w:val="20"/>
+          <w:szCs w:val="20"/>
+        </w:rPr>
+        <w:t xml:space="preserve">. </w:t>
+      </w:r>
+      <w:proofErr w:type="spellStart"/>
+      <w:r>
+        <w:rPr>
+          <w:rFonts w:cstheme="minorHAnsi"/>
+          <w:i/>
+          <w:iCs/>
+          <w:sz w:val="20"/>
+          <w:szCs w:val="20"/>
+        </w:rPr>
+        <w:t>Aliquam</w:t>
+      </w:r>
+      <w:proofErr w:type="spellEnd"/>
+      <w:r>
+        <w:rPr>
+          <w:rFonts w:cstheme="minorHAnsi"/>
+          <w:i/>
+          <w:iCs/>
+          <w:sz w:val="20"/>
+          <w:szCs w:val="20"/>
+        </w:rPr>
+        <w:t xml:space="preserve"> </w:t>
+      </w:r>
+      <w:proofErr w:type="spellStart"/>
+      <w:r>
+        <w:rPr>
+          <w:rFonts w:cstheme="minorHAnsi"/>
+          <w:i/>
+          <w:iCs/>
+          <w:sz w:val="20"/>
+          <w:szCs w:val="20"/>
+        </w:rPr>
+        <w:t>augue</w:t>
+      </w:r>
+      <w:proofErr w:type="spellEnd"/>
+      <w:r>
+        <w:rPr>
+          <w:rFonts w:cstheme="minorHAnsi"/>
+          <w:i/>
+          <w:iCs/>
+          <w:sz w:val="20"/>
+          <w:szCs w:val="20"/>
+        </w:rPr>
+        <w:t xml:space="preserve"> </w:t>
+      </w:r>
+      <w:proofErr w:type="spellStart"/>
+      <w:r>
+        <w:rPr>
+          <w:rFonts w:cstheme="minorHAnsi"/>
+          <w:i/>
+          <w:iCs/>
+          <w:sz w:val="20"/>
+          <w:szCs w:val="20"/>
+        </w:rPr>
+        <w:t>quam</w:t>
+      </w:r>
+      <w:proofErr w:type="spellEnd"/>
+      <w:r>
+        <w:rPr>
+          <w:rFonts w:cstheme="minorHAnsi"/>
+          <w:i/>
+          <w:iCs/>
+          <w:sz w:val="20"/>
+          <w:szCs w:val="20"/>
+        </w:rPr>
+        <w:t xml:space="preserve">, </w:t>
+      </w:r>
+      <w:proofErr w:type="spellStart"/>
+      <w:r>
+        <w:rPr>
+          <w:rFonts w:cstheme="minorHAnsi"/>
+          <w:i/>
+          <w:iCs/>
+          <w:sz w:val="20"/>
+          <w:szCs w:val="20"/>
+        </w:rPr>
+        <w:t>sollicitudin</w:t>
+      </w:r>
+      <w:proofErr w:type="spellEnd"/>
+      <w:r>
+        <w:rPr>
+          <w:rFonts w:cstheme="minorHAnsi"/>
+          <w:i/>
+          <w:iCs/>
+          <w:sz w:val="20"/>
+          <w:szCs w:val="20"/>
+        </w:rPr>
+        <w:t xml:space="preserve"> vitae, </w:t>
+      </w:r>
+      <w:proofErr w:type="spellStart"/>
+      <w:r>
+        <w:rPr>
+          <w:rFonts w:cstheme="minorHAnsi"/>
+          <w:i/>
+          <w:iCs/>
+          <w:sz w:val="20"/>
+          <w:szCs w:val="20"/>
+        </w:rPr>
+        <w:t>consectetuer</w:t>
+      </w:r>
+      <w:proofErr w:type="spellEnd"/>
+      <w:r>
+        <w:rPr>
+          <w:rFonts w:cstheme="minorHAnsi"/>
+          <w:i/>
+          <w:iCs/>
+          <w:sz w:val="20"/>
+          <w:szCs w:val="20"/>
+        </w:rPr>
+        <w:t xml:space="preserve"> eget, </w:t>
+      </w:r>
+      <w:proofErr w:type="spellStart"/>
+      <w:r>
+        <w:rPr>
+          <w:rFonts w:cstheme="minorHAnsi"/>
+          <w:i/>
+          <w:iCs/>
+          <w:sz w:val="20"/>
+          <w:szCs w:val="20"/>
+        </w:rPr>
+        <w:t>rutrum</w:t>
+      </w:r>
+      <w:proofErr w:type="spellEnd"/>
+      <w:r>
+        <w:rPr>
+          <w:rFonts w:cstheme="minorHAnsi"/>
+          <w:i/>
+          <w:iCs/>
+          <w:sz w:val="20"/>
+          <w:szCs w:val="20"/>
+        </w:rPr>
+        <w:t xml:space="preserve"> </w:t>
+      </w:r>
+      <w:proofErr w:type="spellStart"/>
+      <w:r>
+        <w:rPr>
+          <w:rFonts w:cstheme="minorHAnsi"/>
+          <w:i/>
+          <w:iCs/>
+          <w:sz w:val="20"/>
+          <w:szCs w:val="20"/>
+        </w:rPr>
+        <w:t>at</w:t>
+      </w:r>
+      <w:proofErr w:type="spellEnd"/>
+      <w:r>
+        <w:rPr>
+          <w:rFonts w:cstheme="minorHAnsi"/>
+          <w:i/>
+          <w:iCs/>
+          <w:sz w:val="20"/>
+          <w:szCs w:val="20"/>
+        </w:rPr>
+        <w:t xml:space="preserve">, </w:t>
+      </w:r>
+      <w:proofErr w:type="spellStart"/>
+      <w:r>
+        <w:rPr>
+          <w:rFonts w:cstheme="minorHAnsi"/>
+          <w:i/>
+          <w:iCs/>
+          <w:sz w:val="20"/>
+          <w:szCs w:val="20"/>
+        </w:rPr>
+        <w:t>lorem</w:t>
+      </w:r>
+      <w:proofErr w:type="spellEnd"/>
+      <w:r>
+        <w:rPr>
+          <w:rFonts w:cstheme="minorHAnsi"/>
+          <w:i/>
+          <w:iCs/>
+          <w:sz w:val="20"/>
+          <w:szCs w:val="20"/>
+        </w:rPr>
+        <w:t>."</w:t>
       </w:r>
     </w:p>
     <w:p>
@@ -649,21 +2093,49 @@
         <w:rPr>
           <w:rFonts w:cstheme="minorHAnsi"/>
         </w:rPr>
-        <w:t xml:space="preserve">Új üzenet hozzáadása. Ekkor egy teljessen új üzenetet kell rögzíteni egy megadott dátumhoz. Ezt az üzenetet a </w:t>
-      </w:r>
-      <w:r>
-        <w:rPr>
-          <w:rFonts w:cstheme="minorHAnsi"/>
-        </w:rPr>
-        <w:t>data/</w:t>
-      </w:r>
-      <w:r>
-        <w:rPr>
-          <w:rFonts w:cstheme="minorHAnsi"/>
-          <w:i/>
-          <w:iCs/>
-        </w:rPr>
-        <w:t>messages_{me</w:t>
+        <w:t xml:space="preserve">Új üzenet hozzáadása. Ekkor egy teljesen új üzenetet kell rögzíteni egy megadott dátumhoz. Ezt az üzenetet a </w:t>
+      </w:r>
+      <w:proofErr w:type="spellStart"/>
+      <w:r>
+        <w:rPr>
+          <w:rFonts w:cstheme="minorHAnsi"/>
+        </w:rPr>
+        <w:t>data</w:t>
+      </w:r>
+      <w:proofErr w:type="spellEnd"/>
+      <w:r>
+        <w:rPr>
+          <w:rFonts w:cstheme="minorHAnsi"/>
+        </w:rPr>
+        <w:t>/</w:t>
+      </w:r>
+      <w:proofErr w:type="spellStart"/>
+      <w:r>
+        <w:rPr>
+          <w:rFonts w:cstheme="minorHAnsi"/>
+          <w:i/>
+          <w:iCs/>
+        </w:rPr>
+        <w:t>messages</w:t>
+      </w:r>
+      <w:proofErr w:type="spellEnd"/>
+      <w:proofErr w:type="gramStart"/>
+      <w:r>
+        <w:rPr>
+          <w:rFonts w:cstheme="minorHAnsi"/>
+          <w:i/>
+          <w:iCs/>
+        </w:rPr>
+        <w:t>_{</w:t>
+      </w:r>
+      <w:proofErr w:type="gramEnd"/>
+      <w:r>
+        <w:rPr>
+          <w:rFonts w:cstheme="minorHAnsi"/>
+          <w:i/>
+          <w:iCs/>
+        </w:rPr>
+        <w:t>me</w:t>
       </w:r>
       <w:r>
         <w:rPr>
@@ -695,8 +2167,18 @@
           <w:i/>
           <w:iCs/>
         </w:rPr>
-        <w:t>ott dátum}.json</w:t>
-      </w:r>
+        <w:t>ott dátum}.</w:t>
+      </w:r>
+      <w:proofErr w:type="spellStart"/>
+      <w:r>
+        <w:rPr>
+          <w:rFonts w:cstheme="minorHAnsi"/>
+          <w:i/>
+          <w:iCs/>
+        </w:rPr>
+        <w:t>json</w:t>
+      </w:r>
+      <w:proofErr w:type="spellEnd"/>
       <w:r>
         <w:rPr>
           <w:rFonts w:cstheme="minorHAnsi"/>
@@ -719,7 +2201,21 @@
         <w:rPr>
           <w:rFonts w:cstheme="minorHAnsi"/>
         </w:rPr>
-        <w:t xml:space="preserve">bi mint a </w:t>
+        <w:t xml:space="preserve">bi mint </w:t>
+      </w:r>
+      <w:proofErr w:type="gramStart"/>
+      <w:r>
+        <w:rPr>
+          <w:rFonts w:cstheme="minorHAnsi"/>
+        </w:rPr>
+        <w:t>a</w:t>
+      </w:r>
+      <w:proofErr w:type="gramEnd"/>
+      <w:r>
+        <w:rPr>
+          <w:rFonts w:cstheme="minorHAnsi"/>
+        </w:rPr>
+        <w:t xml:space="preserve"> </w:t>
       </w:r>
       <w:r>
         <w:rPr>
@@ -751,7 +2247,19 @@
         <w:rPr>
           <w:rFonts w:cstheme="minorHAnsi"/>
         </w:rPr>
-        <w:t>2 – Üzenet törlése telefonszám alapján egy, a felhasználó álltal megadott napból. Ez a nap nem lehet későbbi mint az aktuális nap.</w:t>
+        <w:t>2 – Üzenet törlése telefonszám alapján egy, a felhasználó által megadott napból. Ez a nap nem lehet későbbi</w:t>
+      </w:r>
+      <w:r>
+        <w:rPr>
+          <w:rFonts w:cstheme="minorHAnsi"/>
+        </w:rPr>
+        <w:t>,</w:t>
+      </w:r>
+      <w:r>
+        <w:rPr>
+          <w:rFonts w:cstheme="minorHAnsi"/>
+        </w:rPr>
+        <w:t xml:space="preserve"> mint az aktuális nap.</w:t>
       </w:r>
     </w:p>
     <w:p>
@@ -777,21 +2285,45 @@
         <w:rPr>
           <w:rFonts w:cstheme="minorHAnsi"/>
         </w:rPr>
-        <w:t xml:space="preserve"> vontakozó üzeneteket kell elküldeni. Ha nincs ilyen, akkor jelezni kell a felhasználónak, hogy az aktuális napra nincsennek üzenetek. </w:t>
-      </w:r>
-    </w:p>
-    <w:p>
-      <w:pPr>
-        <w:jc w:val="both"/>
-        <w:rPr>
-          <w:rFonts w:cstheme="minorHAnsi"/>
-        </w:rPr>
-      </w:pPr>
-      <w:r>
-        <w:rPr>
-          <w:rFonts w:cstheme="minorHAnsi"/>
-        </w:rPr>
-        <w:t>4 – Jelentés megjelenítése egy, a felhasználó álltal megadott napra. A nap nem lehet későbbi mint az aktuális nap. E jel</w:t>
+        <w:t xml:space="preserve"> von</w:t>
+      </w:r>
+      <w:r>
+        <w:rPr>
+          <w:rFonts w:cstheme="minorHAnsi"/>
+        </w:rPr>
+        <w:t>a</w:t>
+      </w:r>
+      <w:r>
+        <w:rPr>
+          <w:rFonts w:cstheme="minorHAnsi"/>
+        </w:rPr>
+        <w:t xml:space="preserve">tkozó üzeneteket kell elküldeni. Ha nincs ilyen, akkor jelezni kell a felhasználónak, hogy az aktuális napra nincsennek üzenetek. </w:t>
+      </w:r>
+    </w:p>
+    <w:p>
+      <w:pPr>
+        <w:jc w:val="both"/>
+        <w:rPr>
+          <w:rFonts w:cstheme="minorHAnsi"/>
+        </w:rPr>
+      </w:pPr>
+      <w:r>
+        <w:rPr>
+          <w:rFonts w:cstheme="minorHAnsi"/>
+        </w:rPr>
+        <w:t>4 – Jelentés megjelenítése egy, a felhasználó által megadott napra. A nap nem lehet későbbi</w:t>
+      </w:r>
+      <w:r>
+        <w:rPr>
+          <w:rFonts w:cstheme="minorHAnsi"/>
+        </w:rPr>
+        <w:t>,</w:t>
+      </w:r>
+      <w:r>
+        <w:rPr>
+          <w:rFonts w:cstheme="minorHAnsi"/>
+        </w:rPr>
+        <w:t xml:space="preserve"> mint az aktuális nap. E jel</w:t>
       </w:r>
       <w:r>
         <w:rPr>
@@ -817,13 +2349,24 @@
         </w:rPr>
         <w:t xml:space="preserve">és adat forrása a </w:t>
       </w:r>
-      <w:r>
-        <w:rPr>
-          <w:rFonts w:cstheme="minorHAnsi"/>
-          <w:i/>
-          <w:iCs/>
-        </w:rPr>
-        <w:t>report_{</w:t>
+      <w:proofErr w:type="spellStart"/>
+      <w:r>
+        <w:rPr>
+          <w:rFonts w:cstheme="minorHAnsi"/>
+          <w:i/>
+          <w:iCs/>
+        </w:rPr>
+        <w:t>report</w:t>
+      </w:r>
+      <w:proofErr w:type="spellEnd"/>
+      <w:proofErr w:type="gramStart"/>
+      <w:r>
+        <w:rPr>
+          <w:rFonts w:cstheme="minorHAnsi"/>
+          <w:i/>
+          <w:iCs/>
+        </w:rPr>
+        <w:t>_{</w:t>
       </w:r>
       <w:r>
         <w:rPr>
@@ -839,8 +2382,27 @@
           <w:i/>
           <w:iCs/>
         </w:rPr>
-        <w:t>megadott dátum }.json</w:t>
-      </w:r>
+        <w:t>megadott</w:t>
+      </w:r>
+      <w:proofErr w:type="gramEnd"/>
+      <w:r>
+        <w:rPr>
+          <w:rFonts w:cstheme="minorHAnsi"/>
+          <w:i/>
+          <w:iCs/>
+        </w:rPr>
+        <w:t xml:space="preserve"> dátum }.</w:t>
+      </w:r>
+      <w:proofErr w:type="spellStart"/>
+      <w:r>
+        <w:rPr>
+          <w:rFonts w:cstheme="minorHAnsi"/>
+          <w:i/>
+          <w:iCs/>
+        </w:rPr>
+        <w:t>json</w:t>
+      </w:r>
+      <w:proofErr w:type="spellEnd"/>
       <w:r>
         <w:rPr>
           <w:rFonts w:cstheme="minorHAnsi"/>
@@ -860,7 +2422,19 @@
         <w:rPr>
           <w:rFonts w:cstheme="minorHAnsi"/>
         </w:rPr>
-        <w:t>Az üzeneteket REST API kersztül kell elküldeni</w:t>
+        <w:t>Az üzeneteket REST API ker</w:t>
+      </w:r>
+      <w:r>
+        <w:rPr>
+          <w:rFonts w:cstheme="minorHAnsi"/>
+        </w:rPr>
+        <w:t>e</w:t>
+      </w:r>
+      <w:r>
+        <w:rPr>
+          <w:rFonts w:cstheme="minorHAnsi"/>
+        </w:rPr>
+        <w:t>sztül kell elküldeni</w:t>
       </w:r>
       <w:r>
         <w:rPr>
@@ -884,7 +2458,19 @@
         <w:rPr>
           <w:rFonts w:cstheme="minorHAnsi"/>
         </w:rPr>
-        <w:t>mellékelve megaptuk a teszt</w:t>
+        <w:t>mellékelve meg</w:t>
+      </w:r>
+      <w:r>
+        <w:rPr>
+          <w:rFonts w:cstheme="minorHAnsi"/>
+        </w:rPr>
+        <w:t>k</w:t>
+      </w:r>
+      <w:r>
+        <w:rPr>
+          <w:rFonts w:cstheme="minorHAnsi"/>
+        </w:rPr>
+        <w:t>aptuk a teszt</w:t>
       </w:r>
       <w:r>
         <w:rPr>
@@ -955,6 +2541,7 @@
         </w:rPr>
         <w:t xml:space="preserve"> (</w:t>
       </w:r>
+      <w:proofErr w:type="spellStart"/>
       <w:r>
         <w:rPr>
           <w:rFonts w:cstheme="minorHAnsi"/>
@@ -963,6 +2550,7 @@
         </w:rPr>
         <w:t>endpoint</w:t>
       </w:r>
+      <w:proofErr w:type="spellEnd"/>
       <w:r>
         <w:rPr>
           <w:rFonts w:cstheme="minorHAnsi"/>
@@ -987,6 +2575,7 @@
         </w:rPr>
         <w:t xml:space="preserve"> egyes rendszer más és más </w:t>
       </w:r>
+      <w:proofErr w:type="spellStart"/>
       <w:r>
         <w:rPr>
           <w:rFonts w:cstheme="minorHAnsi"/>
@@ -995,6 +2584,7 @@
         </w:rPr>
         <w:t>string</w:t>
       </w:r>
+      <w:proofErr w:type="spellEnd"/>
       <w:r>
         <w:rPr>
           <w:rFonts w:cstheme="minorHAnsi"/>
@@ -1026,12 +2616,26 @@
         <w:rPr>
           <w:rFonts w:cstheme="minorHAnsi"/>
         </w:rPr>
-        <w:t>Az üzenet fomátumai:</w:t>
-      </w:r>
-    </w:p>
-    <w:p>
-      <w:pPr>
-        <w:pStyle w:val="ListParagraph"/>
+        <w:t xml:space="preserve">Az üzenet </w:t>
+      </w:r>
+      <w:proofErr w:type="spellStart"/>
+      <w:r>
+        <w:rPr>
+          <w:rFonts w:cstheme="minorHAnsi"/>
+        </w:rPr>
+        <w:t>fomátumai</w:t>
+      </w:r>
+      <w:proofErr w:type="spellEnd"/>
+      <w:r>
+        <w:rPr>
+          <w:rFonts w:cstheme="minorHAnsi"/>
+        </w:rPr>
+        <w:t>:</w:t>
+      </w:r>
+    </w:p>
+    <w:p>
+      <w:pPr>
+        <w:pStyle w:val="Listaszerbekezds"/>
         <w:numPr>
           <w:ilvl w:val="0"/>
           <w:numId w:val="5"/>
@@ -1073,7 +2677,7 @@
     </w:p>
     <w:p>
       <w:pPr>
-        <w:pStyle w:val="ListParagraph"/>
+        <w:pStyle w:val="Listaszerbekezds"/>
         <w:numPr>
           <w:ilvl w:val="0"/>
           <w:numId w:val="5"/>
@@ -1114,7 +2718,7 @@
     </w:p>
     <w:p>
       <w:pPr>
-        <w:pStyle w:val="ListParagraph"/>
+        <w:pStyle w:val="Listaszerbekezds"/>
         <w:numPr>
           <w:ilvl w:val="0"/>
           <w:numId w:val="5"/>
@@ -1177,11 +2781,55 @@
           <w:rFonts w:cstheme="minorHAnsi"/>
         </w:rPr>
       </w:pPr>
-      <w:r>
-        <w:rPr>
-          <w:rFonts w:cstheme="minorHAnsi"/>
-        </w:rPr>
-        <w:t>A elküdött üzenet eredméyéről a szerver választ küld, melyben jelzi, hogy az üzenet küldése sikeres volt e, ha nem a hiba üzenetét és a probálkozás időpontját.</w:t>
+      <w:proofErr w:type="gramStart"/>
+      <w:r>
+        <w:rPr>
+          <w:rFonts w:cstheme="minorHAnsi"/>
+        </w:rPr>
+        <w:t>A</w:t>
+      </w:r>
+      <w:proofErr w:type="gramEnd"/>
+      <w:r>
+        <w:rPr>
+          <w:rFonts w:cstheme="minorHAnsi"/>
+        </w:rPr>
+        <w:t xml:space="preserve"> elkü</w:t>
+      </w:r>
+      <w:r>
+        <w:rPr>
+          <w:rFonts w:cstheme="minorHAnsi"/>
+        </w:rPr>
+        <w:t>l</w:t>
+      </w:r>
+      <w:r>
+        <w:rPr>
+          <w:rFonts w:cstheme="minorHAnsi"/>
+        </w:rPr>
+        <w:t>dött üzenet eredmé</w:t>
+      </w:r>
+      <w:r>
+        <w:rPr>
+          <w:rFonts w:cstheme="minorHAnsi"/>
+        </w:rPr>
+        <w:t>n</w:t>
+      </w:r>
+      <w:r>
+        <w:rPr>
+          <w:rFonts w:cstheme="minorHAnsi"/>
+        </w:rPr>
+        <w:t>yéről a szerver választ küld, melyben jelzi, hogy az üzenet küldése sikeres volt e, ha nem a hiba üzenetét és a pr</w:t>
+      </w:r>
+      <w:r>
+        <w:rPr>
+          <w:rFonts w:cstheme="minorHAnsi"/>
+        </w:rPr>
+        <w:t>ó</w:t>
+      </w:r>
+      <w:r>
+        <w:rPr>
+          <w:rFonts w:cstheme="minorHAnsi"/>
+        </w:rPr>
+        <w:t>bálkozás időpontját.</w:t>
       </w:r>
     </w:p>
     <w:p>
@@ -1196,7 +2844,33 @@
         <w:rPr>
           <w:rFonts w:cstheme="minorHAnsi"/>
         </w:rPr>
-        <w:t xml:space="preserve">A válaszokat ki kell gyüjteni különboző szöveges állományokba. A sikertelenül elküldött üzeneteket a </w:t>
+        <w:t>A válaszokat ki kell gy</w:t>
+      </w:r>
+      <w:r>
+        <w:rPr>
+          <w:rFonts w:cstheme="minorHAnsi"/>
+        </w:rPr>
+        <w:t>ű</w:t>
+      </w:r>
+      <w:r>
+        <w:rPr>
+          <w:rFonts w:cstheme="minorHAnsi"/>
+        </w:rPr>
+        <w:t xml:space="preserve">jteni </w:t>
+      </w:r>
+      <w:proofErr w:type="spellStart"/>
+      <w:r>
+        <w:rPr>
+          <w:rFonts w:cstheme="minorHAnsi"/>
+        </w:rPr>
+        <w:t>különboző</w:t>
+      </w:r>
+      <w:proofErr w:type="spellEnd"/>
+      <w:r>
+        <w:rPr>
+          <w:rFonts w:cstheme="minorHAnsi"/>
+        </w:rPr>
+        <w:t xml:space="preserve"> szöveges állományokba. A sikertelenül elküldött üzeneteket a </w:t>
       </w:r>
       <w:r>
         <w:rPr>
@@ -1206,13 +2880,81 @@
         </w:rPr>
         <w:t>logs/</w:t>
       </w:r>
-      <w:r>
-        <w:rPr>
-          <w:rFonts w:cstheme="minorHAnsi"/>
-          <w:i/>
-          <w:iCs/>
-        </w:rPr>
-        <w:t>not-delivered_</w:t>
+      <w:proofErr w:type="spellStart"/>
+      <w:r>
+        <w:rPr>
+          <w:rFonts w:cstheme="minorHAnsi"/>
+          <w:i/>
+          <w:iCs/>
+        </w:rPr>
+        <w:t>not-delivered</w:t>
+      </w:r>
+      <w:proofErr w:type="spellEnd"/>
+      <w:proofErr w:type="gramStart"/>
+      <w:r>
+        <w:rPr>
+          <w:rFonts w:cstheme="minorHAnsi"/>
+          <w:i/>
+          <w:iCs/>
+        </w:rPr>
+        <w:t>_</w:t>
+      </w:r>
+      <w:r>
+        <w:rPr>
+          <w:rFonts w:cstheme="minorHAnsi"/>
+          <w:i/>
+          <w:iCs/>
+        </w:rPr>
+        <w:t>{</w:t>
+      </w:r>
+      <w:proofErr w:type="gramEnd"/>
+      <w:r>
+        <w:rPr>
+          <w:rFonts w:cstheme="minorHAnsi"/>
+          <w:i/>
+          <w:iCs/>
+        </w:rPr>
+        <w:t>üzenet küldés napja}</w:t>
+      </w:r>
+      <w:r>
+        <w:rPr>
+          <w:rFonts w:cstheme="minorHAnsi"/>
+          <w:i/>
+          <w:iCs/>
+        </w:rPr>
+        <w:t>.txt</w:t>
+      </w:r>
+      <w:r>
+        <w:rPr>
+          <w:rFonts w:cstheme="minorHAnsi"/>
+        </w:rPr>
+        <w:t xml:space="preserve"> szöveges állományba, még a sikeresen elküldött üzeneteket a </w:t>
+      </w:r>
+      <w:r>
+        <w:rPr>
+          <w:rFonts w:cstheme="minorHAnsi"/>
+          <w:i/>
+          <w:iCs/>
+        </w:rPr>
+        <w:t>logs/</w:t>
+      </w:r>
+      <w:proofErr w:type="spellStart"/>
+      <w:r>
+        <w:rPr>
+          <w:rFonts w:cstheme="minorHAnsi"/>
+          <w:i/>
+          <w:iCs/>
+        </w:rPr>
+        <w:t>delivered</w:t>
+      </w:r>
+      <w:proofErr w:type="spellEnd"/>
+      <w:r>
+        <w:rPr>
+          <w:rFonts w:cstheme="minorHAnsi"/>
+          <w:i/>
+          <w:iCs/>
+        </w:rPr>
+        <w:t>_</w:t>
       </w:r>
       <w:r>
         <w:rPr>
@@ -1233,44 +2975,6 @@
       <w:r>
         <w:rPr>
           <w:rFonts w:cstheme="minorHAnsi"/>
-        </w:rPr>
-        <w:t xml:space="preserve"> szöveges állományba, még a sikeressen elküldött üzeneteket a </w:t>
-      </w:r>
-      <w:r>
-        <w:rPr>
-          <w:rFonts w:cstheme="minorHAnsi"/>
-          <w:i/>
-          <w:iCs/>
-        </w:rPr>
-        <w:t>logs/</w:t>
-      </w:r>
-      <w:r>
-        <w:rPr>
-          <w:rFonts w:cstheme="minorHAnsi"/>
-          <w:i/>
-          <w:iCs/>
-        </w:rPr>
-        <w:t>delivered_</w:t>
-      </w:r>
-      <w:r>
-        <w:rPr>
-          <w:rFonts w:cstheme="minorHAnsi"/>
-          <w:i/>
-          <w:iCs/>
-        </w:rPr>
-        <w:t>{üzenet küldés napja}</w:t>
-      </w:r>
-      <w:r>
-        <w:rPr>
-          <w:rFonts w:cstheme="minorHAnsi"/>
-          <w:i/>
-          <w:iCs/>
-        </w:rPr>
-        <w:t>.txt</w:t>
-      </w:r>
-      <w:r>
-        <w:rPr>
-          <w:rFonts w:cstheme="minorHAnsi"/>
           <w:i/>
           <w:iCs/>
         </w:rPr>
@@ -1303,13 +3007,24 @@
         </w:rPr>
         <w:t xml:space="preserve"> </w:t>
       </w:r>
-      <w:r>
-        <w:rPr>
-          <w:rFonts w:cstheme="minorHAnsi"/>
-          <w:i/>
-          <w:iCs/>
-        </w:rPr>
-        <w:t>report_{</w:t>
+      <w:proofErr w:type="spellStart"/>
+      <w:r>
+        <w:rPr>
+          <w:rFonts w:cstheme="minorHAnsi"/>
+          <w:i/>
+          <w:iCs/>
+        </w:rPr>
+        <w:t>report</w:t>
+      </w:r>
+      <w:proofErr w:type="spellEnd"/>
+      <w:proofErr w:type="gramStart"/>
+      <w:r>
+        <w:rPr>
+          <w:rFonts w:cstheme="minorHAnsi"/>
+          <w:i/>
+          <w:iCs/>
+        </w:rPr>
+        <w:t>_{</w:t>
       </w:r>
       <w:r>
         <w:rPr>
@@ -1325,8 +3040,27 @@
           <w:i/>
           <w:iCs/>
         </w:rPr>
-        <w:t>megadott dátum }.json</w:t>
-      </w:r>
+        <w:t>megadott</w:t>
+      </w:r>
+      <w:proofErr w:type="gramEnd"/>
+      <w:r>
+        <w:rPr>
+          <w:rFonts w:cstheme="minorHAnsi"/>
+          <w:i/>
+          <w:iCs/>
+        </w:rPr>
+        <w:t xml:space="preserve"> dátum }.</w:t>
+      </w:r>
+      <w:proofErr w:type="spellStart"/>
+      <w:r>
+        <w:rPr>
+          <w:rFonts w:cstheme="minorHAnsi"/>
+          <w:i/>
+          <w:iCs/>
+        </w:rPr>
+        <w:t>json</w:t>
+      </w:r>
+      <w:proofErr w:type="spellEnd"/>
       <w:r>
         <w:rPr>
           <w:rFonts w:cstheme="minorHAnsi"/>
@@ -1357,7 +3091,21 @@
         <w:rPr>
           <w:rFonts w:cstheme="minorHAnsi"/>
         </w:rPr>
-        <w:t>A filenak tarta</w:t>
+        <w:t xml:space="preserve">A </w:t>
+      </w:r>
+      <w:proofErr w:type="spellStart"/>
+      <w:r>
+        <w:rPr>
+          <w:rFonts w:cstheme="minorHAnsi"/>
+        </w:rPr>
+        <w:t>filenak</w:t>
+      </w:r>
+      <w:proofErr w:type="spellEnd"/>
+      <w:r>
+        <w:rPr>
+          <w:rFonts w:cstheme="minorHAnsi"/>
+        </w:rPr>
+        <w:t xml:space="preserve"> tarta</w:t>
       </w:r>
       <w:r>
         <w:rPr>
@@ -1381,8 +3129,16 @@
         <w:rPr>
           <w:rFonts w:cstheme="minorHAnsi"/>
         </w:rPr>
-        <w:t>nia kell</w:t>
-      </w:r>
+        <w:t xml:space="preserve">nia </w:t>
+      </w:r>
+      <w:proofErr w:type="gramStart"/>
+      <w:r>
+        <w:rPr>
+          <w:rFonts w:cstheme="minorHAnsi"/>
+        </w:rPr>
+        <w:t>kell</w:t>
+      </w:r>
+      <w:proofErr w:type="gramEnd"/>
       <w:r>
         <w:rPr>
           <w:rFonts w:cstheme="minorHAnsi"/>
@@ -1393,7 +3149,7 @@
         <w:rPr>
           <w:rFonts w:cstheme="minorHAnsi"/>
         </w:rPr>
-        <w:t xml:space="preserve">, valamint a sikeressen elküldött </w:t>
+        <w:t xml:space="preserve">, valamint a sikeresen elküldött </w:t>
       </w:r>
       <w:r>
         <w:rPr>
@@ -1499,6 +3255,7 @@
         <w:tab/>
         <w:t>“reason”: “</w:t>
       </w:r>
+      <w:proofErr w:type="spellStart"/>
       <w:r>
         <w:rPr>
           <w:rFonts w:ascii="Cascadia Mono" w:hAnsi="Cascadia Mono" w:cs="Cascadia Mono"/>
@@ -1507,113 +3264,9 @@
           <w:szCs w:val="19"/>
           <w:lang w:val="en-US"/>
         </w:rPr>
-        <w:t>Sikertelen uzenet</w:t>
-      </w:r>
-      <w:r>
-        <w:rPr>
-          <w:rFonts w:cstheme="minorHAnsi"/>
-          <w:lang w:val="en-US"/>
-        </w:rPr>
-        <w:t>”,</w:t>
-      </w:r>
-    </w:p>
-    <w:p>
-      <w:pPr>
-        <w:ind w:left="360"/>
-        <w:jc w:val="both"/>
-        <w:rPr>
-          <w:rFonts w:cstheme="minorHAnsi"/>
-          <w:lang w:val="en-US"/>
-        </w:rPr>
-      </w:pPr>
-      <w:r>
-        <w:rPr>
-          <w:rFonts w:cstheme="minorHAnsi"/>
-          <w:lang w:val="en-US"/>
-        </w:rPr>
-        <w:tab/>
-      </w:r>
-      <w:r>
-        <w:rPr>
-          <w:rFonts w:cstheme="minorHAnsi"/>
-          <w:lang w:val="en-US"/>
-        </w:rPr>
-        <w:tab/>
-      </w:r>
-      <w:r>
-        <w:rPr>
-          <w:rFonts w:cstheme="minorHAnsi"/>
-          <w:lang w:val="en-US"/>
-        </w:rPr>
-        <w:tab/>
-        <w:t>“count”: 33</w:t>
-      </w:r>
-    </w:p>
-    <w:p>
-      <w:pPr>
-        <w:ind w:left="1080" w:firstLine="360"/>
-        <w:jc w:val="both"/>
-        <w:rPr>
-          <w:rFonts w:cstheme="minorHAnsi"/>
-          <w:lang w:val="en-US"/>
-        </w:rPr>
-      </w:pPr>
-      <w:r>
-        <w:rPr>
-          <w:rFonts w:cstheme="minorHAnsi"/>
-          <w:lang w:val="en-US"/>
-        </w:rPr>
-        <w:t>},</w:t>
-      </w:r>
-    </w:p>
-    <w:p>
-      <w:pPr>
-        <w:ind w:left="720" w:firstLine="720"/>
-        <w:jc w:val="both"/>
-        <w:rPr>
-          <w:rFonts w:cstheme="minorHAnsi"/>
-          <w:lang w:val="en-US"/>
-        </w:rPr>
-      </w:pPr>
-      <w:r>
-        <w:rPr>
-          <w:rFonts w:cstheme="minorHAnsi"/>
-          <w:lang w:val="en-US"/>
-        </w:rPr>
-        <w:t>{</w:t>
-      </w:r>
-    </w:p>
-    <w:p>
-      <w:pPr>
-        <w:ind w:left="360"/>
-        <w:jc w:val="both"/>
-        <w:rPr>
-          <w:rFonts w:cstheme="minorHAnsi"/>
-          <w:lang w:val="en-US"/>
-        </w:rPr>
-      </w:pPr>
-      <w:r>
-        <w:rPr>
-          <w:rFonts w:cstheme="minorHAnsi"/>
-          <w:lang w:val="en-US"/>
-        </w:rPr>
-        <w:tab/>
-      </w:r>
-      <w:r>
-        <w:rPr>
-          <w:rFonts w:cstheme="minorHAnsi"/>
-          <w:lang w:val="en-US"/>
-        </w:rPr>
-        <w:tab/>
-      </w:r>
-      <w:r>
-        <w:rPr>
-          <w:rFonts w:cstheme="minorHAnsi"/>
-          <w:lang w:val="en-US"/>
-        </w:rPr>
-        <w:tab/>
-        <w:t>“reason”: “</w:t>
-      </w:r>
+        <w:t>Sikertelen</w:t>
+      </w:r>
+      <w:proofErr w:type="spellEnd"/>
       <w:r>
         <w:rPr>
           <w:rFonts w:ascii="Cascadia Mono" w:hAnsi="Cascadia Mono" w:cs="Cascadia Mono"/>
@@ -1622,113 +3275,9 @@
           <w:szCs w:val="19"/>
           <w:lang w:val="en-US"/>
         </w:rPr>
-        <w:t>Nem a mefelelo a megadott rendszer</w:t>
-      </w:r>
-      <w:r>
-        <w:rPr>
-          <w:rFonts w:cstheme="minorHAnsi"/>
-          <w:lang w:val="en-US"/>
-        </w:rPr>
-        <w:t>”,</w:t>
-      </w:r>
-    </w:p>
-    <w:p>
-      <w:pPr>
-        <w:ind w:left="360"/>
-        <w:jc w:val="both"/>
-        <w:rPr>
-          <w:rFonts w:cstheme="minorHAnsi"/>
-          <w:lang w:val="en-US"/>
-        </w:rPr>
-      </w:pPr>
-      <w:r>
-        <w:rPr>
-          <w:rFonts w:cstheme="minorHAnsi"/>
-          <w:lang w:val="en-US"/>
-        </w:rPr>
-        <w:tab/>
-      </w:r>
-      <w:r>
-        <w:rPr>
-          <w:rFonts w:cstheme="minorHAnsi"/>
-          <w:lang w:val="en-US"/>
-        </w:rPr>
-        <w:tab/>
-      </w:r>
-      <w:r>
-        <w:rPr>
-          <w:rFonts w:cstheme="minorHAnsi"/>
-          <w:lang w:val="en-US"/>
-        </w:rPr>
-        <w:tab/>
-        <w:t>“count”: 1</w:t>
-      </w:r>
-    </w:p>
-    <w:p>
-      <w:pPr>
-        <w:ind w:left="1080" w:firstLine="360"/>
-        <w:jc w:val="both"/>
-        <w:rPr>
-          <w:rFonts w:cstheme="minorHAnsi"/>
-          <w:lang w:val="en-US"/>
-        </w:rPr>
-      </w:pPr>
-      <w:r>
-        <w:rPr>
-          <w:rFonts w:cstheme="minorHAnsi"/>
-          <w:lang w:val="en-US"/>
-        </w:rPr>
-        <w:t>},</w:t>
-      </w:r>
-    </w:p>
-    <w:p>
-      <w:pPr>
-        <w:ind w:left="720" w:firstLine="720"/>
-        <w:jc w:val="both"/>
-        <w:rPr>
-          <w:rFonts w:cstheme="minorHAnsi"/>
-          <w:lang w:val="en-US"/>
-        </w:rPr>
-      </w:pPr>
-      <w:r>
-        <w:rPr>
-          <w:rFonts w:cstheme="minorHAnsi"/>
-          <w:lang w:val="en-US"/>
-        </w:rPr>
-        <w:t>{</w:t>
-      </w:r>
-    </w:p>
-    <w:p>
-      <w:pPr>
-        <w:ind w:left="360"/>
-        <w:jc w:val="both"/>
-        <w:rPr>
-          <w:rFonts w:cstheme="minorHAnsi"/>
-          <w:lang w:val="en-US"/>
-        </w:rPr>
-      </w:pPr>
-      <w:r>
-        <w:rPr>
-          <w:rFonts w:cstheme="minorHAnsi"/>
-          <w:lang w:val="en-US"/>
-        </w:rPr>
-        <w:tab/>
-      </w:r>
-      <w:r>
-        <w:rPr>
-          <w:rFonts w:cstheme="minorHAnsi"/>
-          <w:lang w:val="en-US"/>
-        </w:rPr>
-        <w:tab/>
-      </w:r>
-      <w:r>
-        <w:rPr>
-          <w:rFonts w:cstheme="minorHAnsi"/>
-          <w:lang w:val="en-US"/>
-        </w:rPr>
-        <w:tab/>
-        <w:t>“reason”: “</w:t>
-      </w:r>
+        <w:t xml:space="preserve"> </w:t>
+      </w:r>
+      <w:proofErr w:type="spellStart"/>
       <w:r>
         <w:rPr>
           <w:rFonts w:ascii="Cascadia Mono" w:hAnsi="Cascadia Mono" w:cs="Cascadia Mono"/>
@@ -1737,8 +3286,9 @@
           <w:szCs w:val="19"/>
           <w:lang w:val="en-US"/>
         </w:rPr>
-        <w:t>Az uzenet nem megfelelo formatumu</w:t>
-      </w:r>
+        <w:t>uzenet</w:t>
+      </w:r>
+      <w:proofErr w:type="spellEnd"/>
       <w:r>
         <w:rPr>
           <w:rFonts w:cstheme="minorHAnsi"/>
@@ -1795,6 +3345,33 @@
         </w:rPr>
         <w:t>},</w:t>
       </w:r>
+    </w:p>
+    <w:p>
+      <w:pPr>
+        <w:ind w:left="720" w:firstLine="720"/>
+        <w:jc w:val="both"/>
+        <w:rPr>
+          <w:rFonts w:cstheme="minorHAnsi"/>
+          <w:lang w:val="en-US"/>
+        </w:rPr>
+      </w:pPr>
+      <w:r>
+        <w:rPr>
+          <w:rFonts w:cstheme="minorHAnsi"/>
+          <w:lang w:val="en-US"/>
+        </w:rPr>
+        <w:t>{</w:t>
+      </w:r>
+    </w:p>
+    <w:p>
+      <w:pPr>
+        <w:ind w:left="360"/>
+        <w:jc w:val="both"/>
+        <w:rPr>
+          <w:rFonts w:cstheme="minorHAnsi"/>
+          <w:lang w:val="en-US"/>
+        </w:rPr>
+      </w:pPr>
       <w:r>
         <w:rPr>
           <w:rFonts w:cstheme="minorHAnsi"/>
@@ -1815,6 +3392,343 @@
           <w:lang w:val="en-US"/>
         </w:rPr>
         <w:tab/>
+        <w:t>“reason”: “</w:t>
+      </w:r>
+      <w:r>
+        <w:rPr>
+          <w:rFonts w:ascii="Cascadia Mono" w:hAnsi="Cascadia Mono" w:cs="Cascadia Mono"/>
+          <w:color w:val="000000"/>
+          <w:sz w:val="19"/>
+          <w:szCs w:val="19"/>
+          <w:lang w:val="en-US"/>
+        </w:rPr>
+        <w:t xml:space="preserve">Nem a </w:t>
+      </w:r>
+      <w:proofErr w:type="spellStart"/>
+      <w:r>
+        <w:rPr>
+          <w:rFonts w:ascii="Cascadia Mono" w:hAnsi="Cascadia Mono" w:cs="Cascadia Mono"/>
+          <w:color w:val="000000"/>
+          <w:sz w:val="19"/>
+          <w:szCs w:val="19"/>
+          <w:lang w:val="en-US"/>
+        </w:rPr>
+        <w:t>mefelelo</w:t>
+      </w:r>
+      <w:proofErr w:type="spellEnd"/>
+      <w:r>
+        <w:rPr>
+          <w:rFonts w:ascii="Cascadia Mono" w:hAnsi="Cascadia Mono" w:cs="Cascadia Mono"/>
+          <w:color w:val="000000"/>
+          <w:sz w:val="19"/>
+          <w:szCs w:val="19"/>
+          <w:lang w:val="en-US"/>
+        </w:rPr>
+        <w:t xml:space="preserve"> a </w:t>
+      </w:r>
+      <w:proofErr w:type="spellStart"/>
+      <w:r>
+        <w:rPr>
+          <w:rFonts w:ascii="Cascadia Mono" w:hAnsi="Cascadia Mono" w:cs="Cascadia Mono"/>
+          <w:color w:val="000000"/>
+          <w:sz w:val="19"/>
+          <w:szCs w:val="19"/>
+          <w:lang w:val="en-US"/>
+        </w:rPr>
+        <w:t>megadott</w:t>
+      </w:r>
+      <w:proofErr w:type="spellEnd"/>
+      <w:r>
+        <w:rPr>
+          <w:rFonts w:ascii="Cascadia Mono" w:hAnsi="Cascadia Mono" w:cs="Cascadia Mono"/>
+          <w:color w:val="000000"/>
+          <w:sz w:val="19"/>
+          <w:szCs w:val="19"/>
+          <w:lang w:val="en-US"/>
+        </w:rPr>
+        <w:t xml:space="preserve"> </w:t>
+      </w:r>
+      <w:proofErr w:type="spellStart"/>
+      <w:r>
+        <w:rPr>
+          <w:rFonts w:ascii="Cascadia Mono" w:hAnsi="Cascadia Mono" w:cs="Cascadia Mono"/>
+          <w:color w:val="000000"/>
+          <w:sz w:val="19"/>
+          <w:szCs w:val="19"/>
+          <w:lang w:val="en-US"/>
+        </w:rPr>
+        <w:t>rendszer</w:t>
+      </w:r>
+      <w:proofErr w:type="spellEnd"/>
+      <w:r>
+        <w:rPr>
+          <w:rFonts w:cstheme="minorHAnsi"/>
+          <w:lang w:val="en-US"/>
+        </w:rPr>
+        <w:t>”,</w:t>
+      </w:r>
+    </w:p>
+    <w:p>
+      <w:pPr>
+        <w:ind w:left="360"/>
+        <w:jc w:val="both"/>
+        <w:rPr>
+          <w:rFonts w:cstheme="minorHAnsi"/>
+          <w:lang w:val="en-US"/>
+        </w:rPr>
+      </w:pPr>
+      <w:r>
+        <w:rPr>
+          <w:rFonts w:cstheme="minorHAnsi"/>
+          <w:lang w:val="en-US"/>
+        </w:rPr>
+        <w:tab/>
+      </w:r>
+      <w:r>
+        <w:rPr>
+          <w:rFonts w:cstheme="minorHAnsi"/>
+          <w:lang w:val="en-US"/>
+        </w:rPr>
+        <w:tab/>
+      </w:r>
+      <w:r>
+        <w:rPr>
+          <w:rFonts w:cstheme="minorHAnsi"/>
+          <w:lang w:val="en-US"/>
+        </w:rPr>
+        <w:tab/>
+        <w:t>“count”: 1</w:t>
+      </w:r>
+    </w:p>
+    <w:p>
+      <w:pPr>
+        <w:ind w:left="1080" w:firstLine="360"/>
+        <w:jc w:val="both"/>
+        <w:rPr>
+          <w:rFonts w:cstheme="minorHAnsi"/>
+          <w:lang w:val="en-US"/>
+        </w:rPr>
+      </w:pPr>
+      <w:r>
+        <w:rPr>
+          <w:rFonts w:cstheme="minorHAnsi"/>
+          <w:lang w:val="en-US"/>
+        </w:rPr>
+        <w:t>},</w:t>
+      </w:r>
+    </w:p>
+    <w:p>
+      <w:pPr>
+        <w:ind w:left="720" w:firstLine="720"/>
+        <w:jc w:val="both"/>
+        <w:rPr>
+          <w:rFonts w:cstheme="minorHAnsi"/>
+          <w:lang w:val="en-US"/>
+        </w:rPr>
+      </w:pPr>
+      <w:r>
+        <w:rPr>
+          <w:rFonts w:cstheme="minorHAnsi"/>
+          <w:lang w:val="en-US"/>
+        </w:rPr>
+        <w:t>{</w:t>
+      </w:r>
+    </w:p>
+    <w:p>
+      <w:pPr>
+        <w:ind w:left="360"/>
+        <w:jc w:val="both"/>
+        <w:rPr>
+          <w:rFonts w:cstheme="minorHAnsi"/>
+          <w:lang w:val="en-US"/>
+        </w:rPr>
+      </w:pPr>
+      <w:r>
+        <w:rPr>
+          <w:rFonts w:cstheme="minorHAnsi"/>
+          <w:lang w:val="en-US"/>
+        </w:rPr>
+        <w:tab/>
+      </w:r>
+      <w:r>
+        <w:rPr>
+          <w:rFonts w:cstheme="minorHAnsi"/>
+          <w:lang w:val="en-US"/>
+        </w:rPr>
+        <w:tab/>
+      </w:r>
+      <w:r>
+        <w:rPr>
+          <w:rFonts w:cstheme="minorHAnsi"/>
+          <w:lang w:val="en-US"/>
+        </w:rPr>
+        <w:tab/>
+        <w:t>“reason”: “</w:t>
+      </w:r>
+      <w:r>
+        <w:rPr>
+          <w:rFonts w:ascii="Cascadia Mono" w:hAnsi="Cascadia Mono" w:cs="Cascadia Mono"/>
+          <w:color w:val="000000"/>
+          <w:sz w:val="19"/>
+          <w:szCs w:val="19"/>
+          <w:lang w:val="en-US"/>
+        </w:rPr>
+        <w:t xml:space="preserve">Az </w:t>
+      </w:r>
+      <w:proofErr w:type="spellStart"/>
+      <w:r>
+        <w:rPr>
+          <w:rFonts w:ascii="Cascadia Mono" w:hAnsi="Cascadia Mono" w:cs="Cascadia Mono"/>
+          <w:color w:val="000000"/>
+          <w:sz w:val="19"/>
+          <w:szCs w:val="19"/>
+          <w:lang w:val="en-US"/>
+        </w:rPr>
+        <w:t>uzenet</w:t>
+      </w:r>
+      <w:proofErr w:type="spellEnd"/>
+      <w:r>
+        <w:rPr>
+          <w:rFonts w:ascii="Cascadia Mono" w:hAnsi="Cascadia Mono" w:cs="Cascadia Mono"/>
+          <w:color w:val="000000"/>
+          <w:sz w:val="19"/>
+          <w:szCs w:val="19"/>
+          <w:lang w:val="en-US"/>
+        </w:rPr>
+        <w:t xml:space="preserve"> </w:t>
+      </w:r>
+      <w:proofErr w:type="spellStart"/>
+      <w:r>
+        <w:rPr>
+          <w:rFonts w:ascii="Cascadia Mono" w:hAnsi="Cascadia Mono" w:cs="Cascadia Mono"/>
+          <w:color w:val="000000"/>
+          <w:sz w:val="19"/>
+          <w:szCs w:val="19"/>
+          <w:lang w:val="en-US"/>
+        </w:rPr>
+        <w:t>nem</w:t>
+      </w:r>
+      <w:proofErr w:type="spellEnd"/>
+      <w:r>
+        <w:rPr>
+          <w:rFonts w:ascii="Cascadia Mono" w:hAnsi="Cascadia Mono" w:cs="Cascadia Mono"/>
+          <w:color w:val="000000"/>
+          <w:sz w:val="19"/>
+          <w:szCs w:val="19"/>
+          <w:lang w:val="en-US"/>
+        </w:rPr>
+        <w:t xml:space="preserve"> </w:t>
+      </w:r>
+      <w:proofErr w:type="spellStart"/>
+      <w:r>
+        <w:rPr>
+          <w:rFonts w:ascii="Cascadia Mono" w:hAnsi="Cascadia Mono" w:cs="Cascadia Mono"/>
+          <w:color w:val="000000"/>
+          <w:sz w:val="19"/>
+          <w:szCs w:val="19"/>
+          <w:lang w:val="en-US"/>
+        </w:rPr>
+        <w:t>megfelelo</w:t>
+      </w:r>
+      <w:proofErr w:type="spellEnd"/>
+      <w:r>
+        <w:rPr>
+          <w:rFonts w:ascii="Cascadia Mono" w:hAnsi="Cascadia Mono" w:cs="Cascadia Mono"/>
+          <w:color w:val="000000"/>
+          <w:sz w:val="19"/>
+          <w:szCs w:val="19"/>
+          <w:lang w:val="en-US"/>
+        </w:rPr>
+        <w:t xml:space="preserve"> </w:t>
+      </w:r>
+      <w:proofErr w:type="spellStart"/>
+      <w:r>
+        <w:rPr>
+          <w:rFonts w:ascii="Cascadia Mono" w:hAnsi="Cascadia Mono" w:cs="Cascadia Mono"/>
+          <w:color w:val="000000"/>
+          <w:sz w:val="19"/>
+          <w:szCs w:val="19"/>
+          <w:lang w:val="en-US"/>
+        </w:rPr>
+        <w:t>formatumu</w:t>
+      </w:r>
+      <w:proofErr w:type="spellEnd"/>
+      <w:r>
+        <w:rPr>
+          <w:rFonts w:cstheme="minorHAnsi"/>
+          <w:lang w:val="en-US"/>
+        </w:rPr>
+        <w:t>”,</w:t>
+      </w:r>
+    </w:p>
+    <w:p>
+      <w:pPr>
+        <w:ind w:left="360"/>
+        <w:jc w:val="both"/>
+        <w:rPr>
+          <w:rFonts w:cstheme="minorHAnsi"/>
+          <w:lang w:val="en-US"/>
+        </w:rPr>
+      </w:pPr>
+      <w:r>
+        <w:rPr>
+          <w:rFonts w:cstheme="minorHAnsi"/>
+          <w:lang w:val="en-US"/>
+        </w:rPr>
+        <w:tab/>
+      </w:r>
+      <w:r>
+        <w:rPr>
+          <w:rFonts w:cstheme="minorHAnsi"/>
+          <w:lang w:val="en-US"/>
+        </w:rPr>
+        <w:tab/>
+      </w:r>
+      <w:r>
+        <w:rPr>
+          <w:rFonts w:cstheme="minorHAnsi"/>
+          <w:lang w:val="en-US"/>
+        </w:rPr>
+        <w:tab/>
+        <w:t>“count”: 33</w:t>
+      </w:r>
+    </w:p>
+    <w:p>
+      <w:pPr>
+        <w:ind w:left="1080" w:firstLine="360"/>
+        <w:jc w:val="both"/>
+        <w:rPr>
+          <w:rFonts w:cstheme="minorHAnsi"/>
+          <w:lang w:val="en-US"/>
+        </w:rPr>
+      </w:pPr>
+      <w:r>
+        <w:rPr>
+          <w:rFonts w:cstheme="minorHAnsi"/>
+          <w:lang w:val="en-US"/>
+        </w:rPr>
+        <w:t>},</w:t>
+      </w:r>
+      <w:r>
+        <w:rPr>
+          <w:rFonts w:cstheme="minorHAnsi"/>
+          <w:lang w:val="en-US"/>
+        </w:rPr>
+        <w:tab/>
+      </w:r>
+      <w:r>
+        <w:rPr>
+          <w:rFonts w:cstheme="minorHAnsi"/>
+          <w:lang w:val="en-US"/>
+        </w:rPr>
+        <w:tab/>
+      </w:r>
+      <w:r>
+        <w:rPr>
+          <w:rFonts w:cstheme="minorHAnsi"/>
+          <w:lang w:val="en-US"/>
+        </w:rPr>
+        <w:tab/>
       </w:r>
     </w:p>
     <w:p>
@@ -1949,12 +3863,71 @@
         </w:rPr>
       </w:pPr>
       <w:hyperlink r:id="rId5" w:history="1">
-        <w:r>
-          <w:rPr>
-            <w:rStyle w:val="Hyperlink"/>
+        <w:proofErr w:type="spellStart"/>
+        <w:r>
+          <w:rPr>
+            <w:rStyle w:val="Hiperhivatkozs"/>
             <w:rFonts w:cstheme="minorHAnsi"/>
           </w:rPr>
-          <w:t>Factory Method in C# / Design Patterns (refactoring.guru)</w:t>
+          <w:t>Factory</w:t>
+        </w:r>
+        <w:proofErr w:type="spellEnd"/>
+        <w:r>
+          <w:rPr>
+            <w:rStyle w:val="Hiperhivatkozs"/>
+            <w:rFonts w:cstheme="minorHAnsi"/>
+          </w:rPr>
+          <w:t xml:space="preserve"> </w:t>
+        </w:r>
+        <w:proofErr w:type="spellStart"/>
+        <w:r>
+          <w:rPr>
+            <w:rStyle w:val="Hiperhivatkozs"/>
+            <w:rFonts w:cstheme="minorHAnsi"/>
+          </w:rPr>
+          <w:t>Method</w:t>
+        </w:r>
+        <w:proofErr w:type="spellEnd"/>
+        <w:r>
+          <w:rPr>
+            <w:rStyle w:val="Hiperhivatkozs"/>
+            <w:rFonts w:cstheme="minorHAnsi"/>
+          </w:rPr>
+          <w:t xml:space="preserve"> in C# / Design </w:t>
+        </w:r>
+        <w:proofErr w:type="spellStart"/>
+        <w:r>
+          <w:rPr>
+            <w:rStyle w:val="Hiperhivatkozs"/>
+            <w:rFonts w:cstheme="minorHAnsi"/>
+          </w:rPr>
+          <w:t>Patterns</w:t>
+        </w:r>
+        <w:proofErr w:type="spellEnd"/>
+        <w:r>
+          <w:rPr>
+            <w:rStyle w:val="Hiperhivatkozs"/>
+            <w:rFonts w:cstheme="minorHAnsi"/>
+          </w:rPr>
+          <w:t xml:space="preserve"> (</w:t>
+        </w:r>
+        <w:proofErr w:type="spellStart"/>
+        <w:proofErr w:type="gramStart"/>
+        <w:r>
+          <w:rPr>
+            <w:rStyle w:val="Hiperhivatkozs"/>
+            <w:rFonts w:cstheme="minorHAnsi"/>
+          </w:rPr>
+          <w:t>refactoring.guru</w:t>
+        </w:r>
+        <w:proofErr w:type="spellEnd"/>
+        <w:proofErr w:type="gramEnd"/>
+        <w:r>
+          <w:rPr>
+            <w:rStyle w:val="Hiperhivatkozs"/>
+            <w:rFonts w:cstheme="minorHAnsi"/>
+          </w:rPr>
+          <w:t>)</w:t>
         </w:r>
       </w:hyperlink>
     </w:p>
@@ -1962,18 +3935,91 @@
       <w:pPr>
         <w:jc w:val="both"/>
         <w:rPr>
-          <w:rStyle w:val="Hyperlink"/>
+          <w:rStyle w:val="Hiperhivatkozs"/>
           <w:rFonts w:cstheme="minorHAnsi"/>
         </w:rPr>
       </w:pPr>
       <w:hyperlink r:id="rId6" w:history="1">
         <w:r>
           <w:rPr>
-            <w:rStyle w:val="Hyperlink"/>
+            <w:rStyle w:val="Hiperhivatkozs"/>
             <w:rFonts w:cstheme="minorHAnsi"/>
           </w:rPr>
-          <w:t>The Factory Method Design Pattern in C# | by Charles | Medium</w:t>
-        </w:r>
+          <w:t xml:space="preserve">The </w:t>
+        </w:r>
+        <w:proofErr w:type="spellStart"/>
+        <w:r>
+          <w:rPr>
+            <w:rStyle w:val="Hiperhivatkozs"/>
+            <w:rFonts w:cstheme="minorHAnsi"/>
+          </w:rPr>
+          <w:t>Factory</w:t>
+        </w:r>
+        <w:proofErr w:type="spellEnd"/>
+        <w:r>
+          <w:rPr>
+            <w:rStyle w:val="Hiperhivatkozs"/>
+            <w:rFonts w:cstheme="minorHAnsi"/>
+          </w:rPr>
+          <w:t xml:space="preserve"> </w:t>
+        </w:r>
+        <w:proofErr w:type="spellStart"/>
+        <w:r>
+          <w:rPr>
+            <w:rStyle w:val="Hiperhivatkozs"/>
+            <w:rFonts w:cstheme="minorHAnsi"/>
+          </w:rPr>
+          <w:t>Method</w:t>
+        </w:r>
+        <w:proofErr w:type="spellEnd"/>
+        <w:r>
+          <w:rPr>
+            <w:rStyle w:val="Hiperhivatkozs"/>
+            <w:rFonts w:cstheme="minorHAnsi"/>
+          </w:rPr>
+          <w:t xml:space="preserve"> Design </w:t>
+        </w:r>
+        <w:proofErr w:type="spellStart"/>
+        <w:r>
+          <w:rPr>
+            <w:rStyle w:val="Hiperhivatkozs"/>
+            <w:rFonts w:cstheme="minorHAnsi"/>
+          </w:rPr>
+          <w:t>Pattern</w:t>
+        </w:r>
+        <w:proofErr w:type="spellEnd"/>
+        <w:r>
+          <w:rPr>
+            <w:rStyle w:val="Hiperhivatkozs"/>
+            <w:rFonts w:cstheme="minorHAnsi"/>
+          </w:rPr>
+          <w:t xml:space="preserve"> in C# | </w:t>
+        </w:r>
+        <w:proofErr w:type="spellStart"/>
+        <w:r>
+          <w:rPr>
+            <w:rStyle w:val="Hiperhivatkozs"/>
+            <w:rFonts w:cstheme="minorHAnsi"/>
+          </w:rPr>
+          <w:t>by</w:t>
+        </w:r>
+        <w:proofErr w:type="spellEnd"/>
+        <w:r>
+          <w:rPr>
+            <w:rStyle w:val="Hiperhivatkozs"/>
+            <w:rFonts w:cstheme="minorHAnsi"/>
+          </w:rPr>
+          <w:t xml:space="preserve"> Charles | </w:t>
+        </w:r>
+        <w:proofErr w:type="spellStart"/>
+        <w:r>
+          <w:rPr>
+            <w:rStyle w:val="Hiperhivatkozs"/>
+            <w:rFonts w:cstheme="minorHAnsi"/>
+          </w:rPr>
+          <w:t>Medium</w:t>
+        </w:r>
+        <w:proofErr w:type="spellEnd"/>
       </w:hyperlink>
     </w:p>
     <w:p>
@@ -1981,12 +4027,56 @@
         <w:jc w:val="both"/>
       </w:pPr>
       <w:hyperlink r:id="rId7" w:history="1">
-        <w:r>
-          <w:rPr>
-            <w:rStyle w:val="Hyperlink"/>
-          </w:rPr>
-          <w:t>How to serialize JSON in C# - .NET | Microsoft Learn</w:t>
-        </w:r>
+        <w:proofErr w:type="spellStart"/>
+        <w:r>
+          <w:rPr>
+            <w:rStyle w:val="Hiperhivatkozs"/>
+          </w:rPr>
+          <w:t>How</w:t>
+        </w:r>
+        <w:proofErr w:type="spellEnd"/>
+        <w:r>
+          <w:rPr>
+            <w:rStyle w:val="Hiperhivatkozs"/>
+          </w:rPr>
+          <w:t xml:space="preserve"> </w:t>
+        </w:r>
+        <w:proofErr w:type="spellStart"/>
+        <w:r>
+          <w:rPr>
+            <w:rStyle w:val="Hiperhivatkozs"/>
+          </w:rPr>
+          <w:t>to</w:t>
+        </w:r>
+        <w:proofErr w:type="spellEnd"/>
+        <w:r>
+          <w:rPr>
+            <w:rStyle w:val="Hiperhivatkozs"/>
+          </w:rPr>
+          <w:t xml:space="preserve"> </w:t>
+        </w:r>
+        <w:proofErr w:type="spellStart"/>
+        <w:r>
+          <w:rPr>
+            <w:rStyle w:val="Hiperhivatkozs"/>
+          </w:rPr>
+          <w:t>serialize</w:t>
+        </w:r>
+        <w:proofErr w:type="spellEnd"/>
+        <w:r>
+          <w:rPr>
+            <w:rStyle w:val="Hiperhivatkozs"/>
+          </w:rPr>
+          <w:t xml:space="preserve"> JSON in C# - .NET | Microsoft </w:t>
+        </w:r>
+        <w:proofErr w:type="spellStart"/>
+        <w:r>
+          <w:rPr>
+            <w:rStyle w:val="Hiperhivatkozs"/>
+          </w:rPr>
+          <w:t>Learn</w:t>
+        </w:r>
+        <w:proofErr w:type="spellEnd"/>
       </w:hyperlink>
     </w:p>
     <w:p>
@@ -1994,12 +4084,84 @@
         <w:jc w:val="both"/>
       </w:pPr>
       <w:hyperlink r:id="rId8" w:history="1">
-        <w:r>
-          <w:rPr>
-            <w:rStyle w:val="Hyperlink"/>
-          </w:rPr>
-          <w:t>Work with files and directories in a .NET app - Training | Microsoft Learn</w:t>
-        </w:r>
+        <w:proofErr w:type="spellStart"/>
+        <w:r>
+          <w:rPr>
+            <w:rStyle w:val="Hiperhivatkozs"/>
+          </w:rPr>
+          <w:t>Work</w:t>
+        </w:r>
+        <w:proofErr w:type="spellEnd"/>
+        <w:r>
+          <w:rPr>
+            <w:rStyle w:val="Hiperhivatkozs"/>
+          </w:rPr>
+          <w:t xml:space="preserve"> </w:t>
+        </w:r>
+        <w:proofErr w:type="spellStart"/>
+        <w:r>
+          <w:rPr>
+            <w:rStyle w:val="Hiperhivatkozs"/>
+          </w:rPr>
+          <w:t>with</w:t>
+        </w:r>
+        <w:proofErr w:type="spellEnd"/>
+        <w:r>
+          <w:rPr>
+            <w:rStyle w:val="Hiperhivatkozs"/>
+          </w:rPr>
+          <w:t xml:space="preserve"> </w:t>
+        </w:r>
+        <w:proofErr w:type="spellStart"/>
+        <w:r>
+          <w:rPr>
+            <w:rStyle w:val="Hiperhivatkozs"/>
+          </w:rPr>
+          <w:t>files</w:t>
+        </w:r>
+        <w:proofErr w:type="spellEnd"/>
+        <w:r>
+          <w:rPr>
+            <w:rStyle w:val="Hiperhivatkozs"/>
+          </w:rPr>
+          <w:t xml:space="preserve"> and </w:t>
+        </w:r>
+        <w:proofErr w:type="spellStart"/>
+        <w:r>
+          <w:rPr>
+            <w:rStyle w:val="Hiperhivatkozs"/>
+          </w:rPr>
+          <w:t>directories</w:t>
+        </w:r>
+        <w:proofErr w:type="spellEnd"/>
+        <w:r>
+          <w:rPr>
+            <w:rStyle w:val="Hiperhivatkozs"/>
+          </w:rPr>
+          <w:t xml:space="preserve"> in a .NET app - </w:t>
+        </w:r>
+        <w:proofErr w:type="spellStart"/>
+        <w:r>
+          <w:rPr>
+            <w:rStyle w:val="Hiperhivatkozs"/>
+          </w:rPr>
+          <w:t>Training</w:t>
+        </w:r>
+        <w:proofErr w:type="spellEnd"/>
+        <w:r>
+          <w:rPr>
+            <w:rStyle w:val="Hiperhivatkozs"/>
+          </w:rPr>
+          <w:t xml:space="preserve"> | Microsoft </w:t>
+        </w:r>
+        <w:proofErr w:type="spellStart"/>
+        <w:r>
+          <w:rPr>
+            <w:rStyle w:val="Hiperhivatkozs"/>
+          </w:rPr>
+          <w:t>Learn</w:t>
+        </w:r>
+        <w:proofErr w:type="spellEnd"/>
       </w:hyperlink>
     </w:p>
     <w:p>
@@ -2009,9 +4171,51 @@
       <w:hyperlink r:id="rId9" w:history="1">
         <w:r>
           <w:rPr>
-            <w:rStyle w:val="Hyperlink"/>
-          </w:rPr>
-          <w:t>C# Files (With Examples) (programiz.com)</w:t>
+            <w:rStyle w:val="Hiperhivatkozs"/>
+          </w:rPr>
+          <w:t xml:space="preserve">C# </w:t>
+        </w:r>
+        <w:proofErr w:type="spellStart"/>
+        <w:r>
+          <w:rPr>
+            <w:rStyle w:val="Hiperhivatkozs"/>
+          </w:rPr>
+          <w:t>Files</w:t>
+        </w:r>
+        <w:proofErr w:type="spellEnd"/>
+        <w:r>
+          <w:rPr>
+            <w:rStyle w:val="Hiperhivatkozs"/>
+          </w:rPr>
+          <w:t xml:space="preserve"> (</w:t>
+        </w:r>
+        <w:proofErr w:type="spellStart"/>
+        <w:r>
+          <w:rPr>
+            <w:rStyle w:val="Hiperhivatkozs"/>
+          </w:rPr>
+          <w:t>With</w:t>
+        </w:r>
+        <w:proofErr w:type="spellEnd"/>
+        <w:r>
+          <w:rPr>
+            <w:rStyle w:val="Hiperhivatkozs"/>
+          </w:rPr>
+          <w:t xml:space="preserve"> </w:t>
+        </w:r>
+        <w:proofErr w:type="spellStart"/>
+        <w:r>
+          <w:rPr>
+            <w:rStyle w:val="Hiperhivatkozs"/>
+          </w:rPr>
+          <w:t>Examples</w:t>
+        </w:r>
+        <w:proofErr w:type="spellEnd"/>
+        <w:r>
+          <w:rPr>
+            <w:rStyle w:val="Hiperhivatkozs"/>
+          </w:rPr>
+          <w:t>) (programiz.com)</w:t>
         </w:r>
       </w:hyperlink>
     </w:p>
@@ -2019,15 +4223,43 @@
       <w:pPr>
         <w:jc w:val="both"/>
         <w:rPr>
-          <w:rStyle w:val="Hyperlink"/>
+          <w:rStyle w:val="Hiperhivatkozs"/>
         </w:rPr>
       </w:pPr>
       <w:hyperlink r:id="rId10" w:history="1">
         <w:r>
           <w:rPr>
-            <w:rStyle w:val="Hyperlink"/>
-          </w:rPr>
-          <w:t>C# Files &amp; Directories (tutorialsteacher.com)</w:t>
+            <w:rStyle w:val="Hiperhivatkozs"/>
+          </w:rPr>
+          <w:t xml:space="preserve">C# </w:t>
+        </w:r>
+        <w:proofErr w:type="spellStart"/>
+        <w:r>
+          <w:rPr>
+            <w:rStyle w:val="Hiperhivatkozs"/>
+          </w:rPr>
+          <w:t>Files</w:t>
+        </w:r>
+        <w:proofErr w:type="spellEnd"/>
+        <w:r>
+          <w:rPr>
+            <w:rStyle w:val="Hiperhivatkozs"/>
+          </w:rPr>
+          <w:t xml:space="preserve"> &amp; </w:t>
+        </w:r>
+        <w:proofErr w:type="spellStart"/>
+        <w:r>
+          <w:rPr>
+            <w:rStyle w:val="Hiperhivatkozs"/>
+          </w:rPr>
+          <w:t>Directories</w:t>
+        </w:r>
+        <w:proofErr w:type="spellEnd"/>
+        <w:r>
+          <w:rPr>
+            <w:rStyle w:val="Hiperhivatkozs"/>
+          </w:rPr>
+          <w:t xml:space="preserve"> (tutorialsteacher.com)</w:t>
         </w:r>
       </w:hyperlink>
     </w:p>
@@ -2041,10 +4273,102 @@
       <w:hyperlink r:id="rId11" w:history="1">
         <w:r>
           <w:rPr>
-            <w:rStyle w:val="Hyperlink"/>
-          </w:rPr>
-          <w:t>The nameof expression - evaluate the text name of a symbol - C# | Microsoft Learn</w:t>
-        </w:r>
+            <w:rStyle w:val="Hiperhivatkozs"/>
+          </w:rPr>
+          <w:t xml:space="preserve">The </w:t>
+        </w:r>
+        <w:proofErr w:type="spellStart"/>
+        <w:r>
+          <w:rPr>
+            <w:rStyle w:val="Hiperhivatkozs"/>
+          </w:rPr>
+          <w:t>nameof</w:t>
+        </w:r>
+        <w:proofErr w:type="spellEnd"/>
+        <w:r>
+          <w:rPr>
+            <w:rStyle w:val="Hiperhivatkozs"/>
+          </w:rPr>
+          <w:t xml:space="preserve"> </w:t>
+        </w:r>
+        <w:proofErr w:type="spellStart"/>
+        <w:r>
+          <w:rPr>
+            <w:rStyle w:val="Hiperhivatkozs"/>
+          </w:rPr>
+          <w:t>expression</w:t>
+        </w:r>
+        <w:proofErr w:type="spellEnd"/>
+        <w:r>
+          <w:rPr>
+            <w:rStyle w:val="Hiperhivatkozs"/>
+          </w:rPr>
+          <w:t xml:space="preserve"> - </w:t>
+        </w:r>
+        <w:proofErr w:type="spellStart"/>
+        <w:r>
+          <w:rPr>
+            <w:rStyle w:val="Hiperhivatkozs"/>
+          </w:rPr>
+          <w:t>evaluate</w:t>
+        </w:r>
+        <w:proofErr w:type="spellEnd"/>
+        <w:r>
+          <w:rPr>
+            <w:rStyle w:val="Hiperhivatkozs"/>
+          </w:rPr>
+          <w:t xml:space="preserve"> </w:t>
+        </w:r>
+        <w:proofErr w:type="spellStart"/>
+        <w:r>
+          <w:rPr>
+            <w:rStyle w:val="Hiperhivatkozs"/>
+          </w:rPr>
+          <w:t>the</w:t>
+        </w:r>
+        <w:proofErr w:type="spellEnd"/>
+        <w:r>
+          <w:rPr>
+            <w:rStyle w:val="Hiperhivatkozs"/>
+          </w:rPr>
+          <w:t xml:space="preserve"> text </w:t>
+        </w:r>
+        <w:proofErr w:type="spellStart"/>
+        <w:r>
+          <w:rPr>
+            <w:rStyle w:val="Hiperhivatkozs"/>
+          </w:rPr>
+          <w:t>name</w:t>
+        </w:r>
+        <w:proofErr w:type="spellEnd"/>
+        <w:r>
+          <w:rPr>
+            <w:rStyle w:val="Hiperhivatkozs"/>
+          </w:rPr>
+          <w:t xml:space="preserve"> of a </w:t>
+        </w:r>
+        <w:proofErr w:type="spellStart"/>
+        <w:r>
+          <w:rPr>
+            <w:rStyle w:val="Hiperhivatkozs"/>
+          </w:rPr>
+          <w:t>symbol</w:t>
+        </w:r>
+        <w:proofErr w:type="spellEnd"/>
+        <w:r>
+          <w:rPr>
+            <w:rStyle w:val="Hiperhivatkozs"/>
+          </w:rPr>
+          <w:t xml:space="preserve"> - C# | Microsoft </w:t>
+        </w:r>
+        <w:proofErr w:type="spellStart"/>
+        <w:r>
+          <w:rPr>
+            <w:rStyle w:val="Hiperhivatkozs"/>
+          </w:rPr>
+          <w:t>Learn</w:t>
+        </w:r>
+        <w:proofErr w:type="spellEnd"/>
       </w:hyperlink>
     </w:p>
     <w:sectPr>
@@ -3144,7 +5468,7 @@
     <w:lsdException w:name="Unresolved Mention" w:semiHidden="1" w:unhideWhenUsed="1"/>
     <w:lsdException w:name="Smart Link" w:semiHidden="1" w:unhideWhenUsed="1"/>
   </w:latentStyles>
-  <w:style w:type="paragraph" w:default="1" w:styleId="Normal">
+  <w:style w:type="paragraph" w:default="1" w:styleId="Norml">
     <w:name w:val="Normal"/>
     <w:qFormat/>
     <w:rsid w:val="00B06454"/>
@@ -3152,13 +5476,13 @@
       <w:lang w:val="hu-HU"/>
     </w:rPr>
   </w:style>
-  <w:style w:type="character" w:default="1" w:styleId="DefaultParagraphFont">
+  <w:style w:type="character" w:default="1" w:styleId="Bekezdsalapbettpusa">
     <w:name w:val="Default Paragraph Font"/>
     <w:uiPriority w:val="1"/>
     <w:semiHidden/>
     <w:unhideWhenUsed/>
   </w:style>
-  <w:style w:type="table" w:default="1" w:styleId="TableNormal">
+  <w:style w:type="table" w:default="1" w:styleId="Normltblzat">
     <w:name w:val="Normal Table"/>
     <w:uiPriority w:val="99"/>
     <w:semiHidden/>
@@ -3173,15 +5497,15 @@
       </w:tblCellMar>
     </w:tblPr>
   </w:style>
-  <w:style w:type="numbering" w:default="1" w:styleId="NoList">
+  <w:style w:type="numbering" w:default="1" w:styleId="Nemlista">
     <w:name w:val="No List"/>
     <w:uiPriority w:val="99"/>
     <w:semiHidden/>
     <w:unhideWhenUsed/>
   </w:style>
-  <w:style w:type="paragraph" w:styleId="NormalWeb">
+  <w:style w:type="paragraph" w:styleId="NormlWeb">
     <w:name w:val="Normal (Web)"/>
-    <w:basedOn w:val="Normal"/>
+    <w:basedOn w:val="Norml"/>
     <w:uiPriority w:val="99"/>
     <w:semiHidden/>
     <w:unhideWhenUsed/>
@@ -3195,9 +5519,9 @@
       <w:szCs w:val="24"/>
     </w:rPr>
   </w:style>
-  <w:style w:type="paragraph" w:styleId="ListParagraph">
+  <w:style w:type="paragraph" w:styleId="Listaszerbekezds">
     <w:name w:val="List Paragraph"/>
-    <w:basedOn w:val="Normal"/>
+    <w:basedOn w:val="Norml"/>
     <w:uiPriority w:val="34"/>
     <w:qFormat/>
     <w:rsid w:val="00BF2D62"/>
@@ -3213,9 +5537,9 @@
       <w:lang w:val="en-US"/>
     </w:rPr>
   </w:style>
-  <w:style w:type="character" w:styleId="Hyperlink">
+  <w:style w:type="character" w:styleId="Hiperhivatkozs">
     <w:name w:val="Hyperlink"/>
-    <w:basedOn w:val="DefaultParagraphFont"/>
+    <w:basedOn w:val="Bekezdsalapbettpusa"/>
     <w:uiPriority w:val="99"/>
     <w:semiHidden/>
     <w:unhideWhenUsed/>
@@ -3225,9 +5549,9 @@
       <w:u w:val="single"/>
     </w:rPr>
   </w:style>
-  <w:style w:type="character" w:styleId="FollowedHyperlink">
+  <w:style w:type="character" w:styleId="Mrltotthiperhivatkozs">
     <w:name w:val="FollowedHyperlink"/>
-    <w:basedOn w:val="DefaultParagraphFont"/>
+    <w:basedOn w:val="Bekezdsalapbettpusa"/>
     <w:uiPriority w:val="99"/>
     <w:semiHidden/>
     <w:unhideWhenUsed/>

</xml_diff>